<commit_message>
Added links to github and changed TimeLine to add that i have added this to github
</commit_message>
<xml_diff>
--- a/Time Line.docx
+++ b/Time Line.docx
@@ -41,160 +41,28 @@
           <w:szCs w:val="23"/>
           <w:lang w:eastAsia="en-GB"/>
         </w:rPr>
-        <w:t>[</w:t>
-      </w:r>
-      <w:proofErr w:type="gramStart"/>
-      <w:r>
-        <w:rPr>
-          <w:rFonts w:ascii="Calibri" w:eastAsia="Times New Roman" w:hAnsi="Calibri" w:cs="Calibri"/>
-          <w:color w:val="000000"/>
-          <w:sz w:val="23"/>
-          <w:szCs w:val="23"/>
-          <w:lang w:eastAsia="en-GB"/>
-        </w:rPr>
-        <w:t>date</w:t>
-      </w:r>
-      <w:proofErr w:type="gramEnd"/>
-      <w:r>
-        <w:rPr>
-          <w:rFonts w:ascii="Calibri" w:eastAsia="Times New Roman" w:hAnsi="Calibri" w:cs="Calibri"/>
-          <w:color w:val="000000"/>
-          <w:sz w:val="23"/>
-          <w:szCs w:val="23"/>
-          <w:lang w:eastAsia="en-GB"/>
-        </w:rPr>
-        <w:t xml:space="preserve">]: at this initial meeting I needed to </w:t>
-      </w:r>
-      <w:proofErr w:type="spellStart"/>
-      <w:r>
-        <w:rPr>
-          <w:rFonts w:ascii="Calibri" w:eastAsia="Times New Roman" w:hAnsi="Calibri" w:cs="Calibri"/>
-          <w:color w:val="000000"/>
-          <w:sz w:val="23"/>
-          <w:szCs w:val="23"/>
-          <w:lang w:eastAsia="en-GB"/>
-        </w:rPr>
-        <w:t>desided</w:t>
-      </w:r>
-      <w:proofErr w:type="spellEnd"/>
-      <w:r>
-        <w:rPr>
-          <w:rFonts w:ascii="Calibri" w:eastAsia="Times New Roman" w:hAnsi="Calibri" w:cs="Calibri"/>
-          <w:color w:val="000000"/>
-          <w:sz w:val="23"/>
-          <w:szCs w:val="23"/>
-          <w:lang w:eastAsia="en-GB"/>
-        </w:rPr>
-        <w:t xml:space="preserve"> on 3 potential projects. I knew I wanted to </w:t>
-      </w:r>
-      <w:proofErr w:type="spellStart"/>
-      <w:r>
-        <w:rPr>
-          <w:rFonts w:ascii="Calibri" w:eastAsia="Times New Roman" w:hAnsi="Calibri" w:cs="Calibri"/>
-          <w:color w:val="000000"/>
-          <w:sz w:val="23"/>
-          <w:szCs w:val="23"/>
-          <w:lang w:eastAsia="en-GB"/>
-        </w:rPr>
-        <w:t>d o</w:t>
-      </w:r>
-      <w:proofErr w:type="spellEnd"/>
-      <w:r>
-        <w:rPr>
-          <w:rFonts w:ascii="Calibri" w:eastAsia="Times New Roman" w:hAnsi="Calibri" w:cs="Calibri"/>
-          <w:color w:val="000000"/>
-          <w:sz w:val="23"/>
-          <w:szCs w:val="23"/>
-          <w:lang w:eastAsia="en-GB"/>
-        </w:rPr>
-        <w:t xml:space="preserve"> something to do with technology. </w:t>
-      </w:r>
-    </w:p>
-    <w:p>
-      <w:pPr>
-        <w:spacing w:line="240" w:lineRule="auto"/>
-        <w:rPr>
-          <w:rFonts w:ascii="Times New Roman" w:eastAsia="Times New Roman" w:hAnsi="Times New Roman" w:cs="Times New Roman"/>
-          <w:sz w:val="24"/>
-          <w:szCs w:val="24"/>
-          <w:lang w:eastAsia="en-GB"/>
-        </w:rPr>
-      </w:pPr>
-      <w:r>
-        <w:rPr>
-          <w:rFonts w:ascii="Calibri" w:eastAsia="Times New Roman" w:hAnsi="Calibri" w:cs="Calibri"/>
-          <w:color w:val="000000"/>
-          <w:sz w:val="23"/>
-          <w:szCs w:val="23"/>
-          <w:lang w:eastAsia="en-GB"/>
-        </w:rPr>
-        <w:t>[</w:t>
-      </w:r>
-      <w:proofErr w:type="gramStart"/>
-      <w:r>
-        <w:rPr>
-          <w:rFonts w:ascii="Calibri" w:eastAsia="Times New Roman" w:hAnsi="Calibri" w:cs="Calibri"/>
-          <w:color w:val="000000"/>
-          <w:sz w:val="23"/>
-          <w:szCs w:val="23"/>
-          <w:lang w:eastAsia="en-GB"/>
-        </w:rPr>
-        <w:t>date</w:t>
-      </w:r>
-      <w:proofErr w:type="gramEnd"/>
-      <w:r>
-        <w:rPr>
-          <w:rFonts w:ascii="Calibri" w:eastAsia="Times New Roman" w:hAnsi="Calibri" w:cs="Calibri"/>
-          <w:color w:val="000000"/>
-          <w:sz w:val="23"/>
-          <w:szCs w:val="23"/>
-          <w:lang w:eastAsia="en-GB"/>
-        </w:rPr>
-        <w:t xml:space="preserve">]: We visited the university of Bristol </w:t>
-      </w:r>
-      <w:proofErr w:type="spellStart"/>
-      <w:r>
-        <w:rPr>
-          <w:rFonts w:ascii="Calibri" w:eastAsia="Times New Roman" w:hAnsi="Calibri" w:cs="Calibri"/>
-          <w:color w:val="000000"/>
-          <w:sz w:val="23"/>
-          <w:szCs w:val="23"/>
-          <w:lang w:eastAsia="en-GB"/>
-        </w:rPr>
-        <w:t>libery</w:t>
-      </w:r>
-      <w:proofErr w:type="spellEnd"/>
-      <w:r>
-        <w:rPr>
-          <w:rFonts w:ascii="Calibri" w:eastAsia="Times New Roman" w:hAnsi="Calibri" w:cs="Calibri"/>
-          <w:color w:val="000000"/>
-          <w:sz w:val="23"/>
-          <w:szCs w:val="23"/>
-          <w:lang w:eastAsia="en-GB"/>
-        </w:rPr>
-        <w:t xml:space="preserve">, in this we learned how to find things in the </w:t>
-      </w:r>
-      <w:proofErr w:type="spellStart"/>
-      <w:r>
-        <w:rPr>
-          <w:rFonts w:ascii="Calibri" w:eastAsia="Times New Roman" w:hAnsi="Calibri" w:cs="Calibri"/>
-          <w:color w:val="000000"/>
-          <w:sz w:val="23"/>
-          <w:szCs w:val="23"/>
-          <w:lang w:eastAsia="en-GB"/>
-        </w:rPr>
-        <w:t>libery</w:t>
-      </w:r>
-      <w:proofErr w:type="spellEnd"/>
-      <w:r>
-        <w:rPr>
-          <w:rFonts w:ascii="Calibri" w:eastAsia="Times New Roman" w:hAnsi="Calibri" w:cs="Calibri"/>
-          <w:color w:val="000000"/>
-          <w:sz w:val="23"/>
-          <w:szCs w:val="23"/>
-          <w:lang w:eastAsia="en-GB"/>
-        </w:rPr>
-        <w:t xml:space="preserve">. However after looking around I found that the internet will contain more useful information due to the nature of the topic. </w:t>
+        <w:t xml:space="preserve">[date]: at this initial meeting I needed to desided on 3 potential projects. I knew I wanted to d o something to do with technology. </w:t>
+      </w:r>
+    </w:p>
+    <w:p>
+      <w:pPr>
+        <w:spacing w:line="240" w:lineRule="auto"/>
+        <w:rPr>
+          <w:rFonts w:ascii="Times New Roman" w:eastAsia="Times New Roman" w:hAnsi="Times New Roman" w:cs="Times New Roman"/>
+          <w:sz w:val="24"/>
+          <w:szCs w:val="24"/>
+          <w:lang w:eastAsia="en-GB"/>
+        </w:rPr>
+      </w:pPr>
+      <w:r>
+        <w:rPr>
+          <w:rFonts w:ascii="Calibri" w:eastAsia="Times New Roman" w:hAnsi="Calibri" w:cs="Calibri"/>
+          <w:color w:val="000000"/>
+          <w:sz w:val="23"/>
+          <w:szCs w:val="23"/>
+          <w:lang w:eastAsia="en-GB"/>
+        </w:rPr>
+        <w:t xml:space="preserve">[date]: We visited the university of Bristol libery, in this we learned how to find things in the libery. However after looking around I found that the internet will contain more useful information due to the nature of the topic. </w:t>
       </w:r>
     </w:p>
     <w:p>
@@ -226,279 +94,91 @@
           <w:szCs w:val="23"/>
           <w:lang w:eastAsia="en-GB"/>
         </w:rPr>
-        <w:t xml:space="preserve">23-7-14: Because I was flying to America I had 11h so I wrote: What am I using, in which I decide what hardware I will use and how I will go about the project. And decide on the protocol and how I am going to transfer the data between the client and server. However both require more </w:t>
-      </w:r>
-      <w:proofErr w:type="spellStart"/>
-      <w:r>
-        <w:rPr>
-          <w:rFonts w:ascii="Calibri" w:eastAsia="Times New Roman" w:hAnsi="Calibri" w:cs="Calibri"/>
-          <w:color w:val="000000"/>
-          <w:sz w:val="23"/>
-          <w:szCs w:val="23"/>
-          <w:lang w:eastAsia="en-GB"/>
-        </w:rPr>
-        <w:t>resurch</w:t>
-      </w:r>
-      <w:proofErr w:type="spellEnd"/>
-      <w:r>
-        <w:rPr>
-          <w:rFonts w:ascii="Calibri" w:eastAsia="Times New Roman" w:hAnsi="Calibri" w:cs="Calibri"/>
-          <w:color w:val="000000"/>
-          <w:sz w:val="23"/>
-          <w:szCs w:val="23"/>
-          <w:lang w:eastAsia="en-GB"/>
-        </w:rPr>
-        <w:t xml:space="preserve"> </w:t>
-      </w:r>
-      <w:proofErr w:type="spellStart"/>
-      <w:r>
-        <w:rPr>
-          <w:rFonts w:ascii="Calibri" w:eastAsia="Times New Roman" w:hAnsi="Calibri" w:cs="Calibri"/>
-          <w:color w:val="000000"/>
-          <w:sz w:val="23"/>
-          <w:szCs w:val="23"/>
-          <w:lang w:eastAsia="en-GB"/>
-        </w:rPr>
-        <w:t>whitch</w:t>
-      </w:r>
-      <w:proofErr w:type="spellEnd"/>
-      <w:r>
-        <w:rPr>
-          <w:rFonts w:ascii="Calibri" w:eastAsia="Times New Roman" w:hAnsi="Calibri" w:cs="Calibri"/>
-          <w:color w:val="000000"/>
-          <w:sz w:val="23"/>
-          <w:szCs w:val="23"/>
-          <w:lang w:eastAsia="en-GB"/>
-        </w:rPr>
-        <w:t xml:space="preserve"> I require internet for and I do not have internet. </w:t>
-      </w:r>
-    </w:p>
-    <w:p>
-      <w:pPr>
-        <w:spacing w:line="240" w:lineRule="auto"/>
-        <w:rPr>
-          <w:rFonts w:ascii="Times New Roman" w:eastAsia="Times New Roman" w:hAnsi="Times New Roman" w:cs="Times New Roman"/>
-          <w:sz w:val="24"/>
-          <w:szCs w:val="24"/>
-          <w:lang w:eastAsia="en-GB"/>
-        </w:rPr>
-      </w:pPr>
-      <w:r>
-        <w:rPr>
-          <w:rFonts w:ascii="Calibri" w:eastAsia="Times New Roman" w:hAnsi="Calibri" w:cs="Calibri"/>
-          <w:color w:val="000000"/>
-          <w:sz w:val="23"/>
-          <w:szCs w:val="23"/>
-          <w:lang w:eastAsia="en-GB"/>
-        </w:rPr>
-        <w:t xml:space="preserve">25-7-14: While at my hotel I did research in to how to use sockets/the internet in java and java for android. This includes </w:t>
-      </w:r>
-      <w:proofErr w:type="spellStart"/>
-      <w:r>
-        <w:rPr>
-          <w:rFonts w:ascii="Calibri" w:eastAsia="Times New Roman" w:hAnsi="Calibri" w:cs="Calibri"/>
-          <w:color w:val="000000"/>
-          <w:sz w:val="23"/>
-          <w:szCs w:val="23"/>
-          <w:lang w:eastAsia="en-GB"/>
-        </w:rPr>
-        <w:t>sevral</w:t>
-      </w:r>
-      <w:proofErr w:type="spellEnd"/>
-      <w:r>
-        <w:rPr>
-          <w:rFonts w:ascii="Calibri" w:eastAsia="Times New Roman" w:hAnsi="Calibri" w:cs="Calibri"/>
-          <w:color w:val="000000"/>
-          <w:sz w:val="23"/>
-          <w:szCs w:val="23"/>
-          <w:lang w:eastAsia="en-GB"/>
-        </w:rPr>
-        <w:t xml:space="preserve"> sample projects such as a server that capitalises </w:t>
-      </w:r>
-      <w:proofErr w:type="spellStart"/>
-      <w:r>
-        <w:rPr>
-          <w:rFonts w:ascii="Calibri" w:eastAsia="Times New Roman" w:hAnsi="Calibri" w:cs="Calibri"/>
-          <w:color w:val="000000"/>
-          <w:sz w:val="23"/>
-          <w:szCs w:val="23"/>
-          <w:lang w:eastAsia="en-GB"/>
-        </w:rPr>
-        <w:t>every thing</w:t>
-      </w:r>
-      <w:proofErr w:type="spellEnd"/>
-      <w:r>
-        <w:rPr>
-          <w:rFonts w:ascii="Calibri" w:eastAsia="Times New Roman" w:hAnsi="Calibri" w:cs="Calibri"/>
-          <w:color w:val="000000"/>
-          <w:sz w:val="23"/>
-          <w:szCs w:val="23"/>
-          <w:lang w:eastAsia="en-GB"/>
-        </w:rPr>
-        <w:t xml:space="preserve"> sent to it and a simple </w:t>
-      </w:r>
-      <w:proofErr w:type="gramStart"/>
-      <w:r>
-        <w:rPr>
-          <w:rFonts w:ascii="Calibri" w:eastAsia="Times New Roman" w:hAnsi="Calibri" w:cs="Calibri"/>
-          <w:color w:val="000000"/>
-          <w:sz w:val="23"/>
-          <w:szCs w:val="23"/>
-          <w:lang w:eastAsia="en-GB"/>
-        </w:rPr>
-        <w:t>chat  example</w:t>
-      </w:r>
-      <w:proofErr w:type="gramEnd"/>
-      <w:r>
-        <w:rPr>
-          <w:rFonts w:ascii="Calibri" w:eastAsia="Times New Roman" w:hAnsi="Calibri" w:cs="Calibri"/>
-          <w:color w:val="000000"/>
-          <w:sz w:val="23"/>
-          <w:szCs w:val="23"/>
-          <w:lang w:eastAsia="en-GB"/>
-        </w:rPr>
-        <w:t xml:space="preserve"> allowing multiple people to chat. </w:t>
-      </w:r>
-    </w:p>
-    <w:p>
-      <w:pPr>
-        <w:spacing w:line="240" w:lineRule="auto"/>
-        <w:rPr>
-          <w:rFonts w:ascii="Times New Roman" w:eastAsia="Times New Roman" w:hAnsi="Times New Roman" w:cs="Times New Roman"/>
-          <w:sz w:val="24"/>
-          <w:szCs w:val="24"/>
-          <w:lang w:eastAsia="en-GB"/>
-        </w:rPr>
-      </w:pPr>
-      <w:r>
-        <w:rPr>
-          <w:rFonts w:ascii="Calibri" w:eastAsia="Times New Roman" w:hAnsi="Calibri" w:cs="Calibri"/>
-          <w:color w:val="000000"/>
-          <w:sz w:val="23"/>
-          <w:szCs w:val="23"/>
-          <w:lang w:eastAsia="en-GB"/>
-        </w:rPr>
-        <w:t xml:space="preserve">26-7-14: While driving I start to work on the basic code for the server. See progression of code, </w:t>
-      </w:r>
-      <w:bookmarkStart w:id="0" w:name="_GoBack"/>
-      <w:bookmarkEnd w:id="0"/>
-      <w:r>
-        <w:rPr>
-          <w:rFonts w:ascii="Calibri" w:eastAsia="Times New Roman" w:hAnsi="Calibri" w:cs="Calibri"/>
-          <w:color w:val="000000"/>
-          <w:sz w:val="23"/>
-          <w:szCs w:val="23"/>
-          <w:lang w:eastAsia="en-GB"/>
-        </w:rPr>
-        <w:t xml:space="preserve">RC sever. </w:t>
-      </w:r>
-    </w:p>
-    <w:p>
-      <w:pPr>
-        <w:spacing w:line="240" w:lineRule="auto"/>
-        <w:rPr>
-          <w:rFonts w:ascii="Times New Roman" w:eastAsia="Times New Roman" w:hAnsi="Times New Roman" w:cs="Times New Roman"/>
-          <w:sz w:val="24"/>
-          <w:szCs w:val="24"/>
-          <w:lang w:eastAsia="en-GB"/>
-        </w:rPr>
-      </w:pPr>
-      <w:r>
-        <w:rPr>
-          <w:rFonts w:ascii="Calibri" w:eastAsia="Times New Roman" w:hAnsi="Calibri" w:cs="Calibri"/>
-          <w:color w:val="000000"/>
-          <w:sz w:val="23"/>
-          <w:szCs w:val="23"/>
-          <w:lang w:eastAsia="en-GB"/>
-        </w:rPr>
-        <w:t xml:space="preserve">27-7-14: I started planning the android </w:t>
-      </w:r>
-      <w:proofErr w:type="gramStart"/>
-      <w:r>
-        <w:rPr>
-          <w:rFonts w:ascii="Calibri" w:eastAsia="Times New Roman" w:hAnsi="Calibri" w:cs="Calibri"/>
-          <w:color w:val="000000"/>
-          <w:sz w:val="23"/>
-          <w:szCs w:val="23"/>
-          <w:lang w:eastAsia="en-GB"/>
-        </w:rPr>
-        <w:t>app(</w:t>
-      </w:r>
-      <w:proofErr w:type="gramEnd"/>
-      <w:r>
-        <w:rPr>
-          <w:rFonts w:ascii="Calibri" w:eastAsia="Times New Roman" w:hAnsi="Calibri" w:cs="Calibri"/>
-          <w:color w:val="000000"/>
-          <w:sz w:val="23"/>
-          <w:szCs w:val="23"/>
-          <w:lang w:eastAsia="en-GB"/>
-        </w:rPr>
-        <w:t xml:space="preserve">see planning/android app). </w:t>
-      </w:r>
-      <w:proofErr w:type="gramStart"/>
-      <w:r>
-        <w:rPr>
-          <w:rFonts w:ascii="Calibri" w:eastAsia="Times New Roman" w:hAnsi="Calibri" w:cs="Calibri"/>
-          <w:color w:val="000000"/>
-          <w:sz w:val="23"/>
-          <w:szCs w:val="23"/>
-          <w:lang w:eastAsia="en-GB"/>
-        </w:rPr>
-        <w:t>i</w:t>
-      </w:r>
-      <w:proofErr w:type="gramEnd"/>
-      <w:r>
-        <w:rPr>
-          <w:rFonts w:ascii="Calibri" w:eastAsia="Times New Roman" w:hAnsi="Calibri" w:cs="Calibri"/>
-          <w:color w:val="000000"/>
-          <w:sz w:val="23"/>
-          <w:szCs w:val="23"/>
-          <w:lang w:eastAsia="en-GB"/>
-        </w:rPr>
-        <w:t xml:space="preserve"> did the initial UI.</w:t>
-      </w:r>
-    </w:p>
-    <w:p>
-      <w:pPr>
-        <w:spacing w:line="240" w:lineRule="auto"/>
-        <w:rPr>
-          <w:rFonts w:ascii="Times New Roman" w:eastAsia="Times New Roman" w:hAnsi="Times New Roman" w:cs="Times New Roman"/>
-          <w:sz w:val="24"/>
-          <w:szCs w:val="24"/>
-          <w:lang w:eastAsia="en-GB"/>
-        </w:rPr>
-      </w:pPr>
-      <w:r>
-        <w:rPr>
-          <w:rFonts w:ascii="Calibri" w:eastAsia="Times New Roman" w:hAnsi="Calibri" w:cs="Calibri"/>
-          <w:color w:val="000000"/>
-          <w:sz w:val="23"/>
-          <w:szCs w:val="23"/>
-          <w:lang w:eastAsia="en-GB"/>
-        </w:rPr>
-        <w:t xml:space="preserve">28-7-14: I finished the UI and added a few things as documented in planning/android app. I also progressed on the protocol and how it will be </w:t>
-      </w:r>
-      <w:proofErr w:type="spellStart"/>
-      <w:r>
-        <w:rPr>
-          <w:rFonts w:ascii="Calibri" w:eastAsia="Times New Roman" w:hAnsi="Calibri" w:cs="Calibri"/>
-          <w:color w:val="000000"/>
-          <w:sz w:val="23"/>
-          <w:szCs w:val="23"/>
-          <w:lang w:eastAsia="en-GB"/>
-        </w:rPr>
-        <w:t>transmited</w:t>
-      </w:r>
-      <w:proofErr w:type="spellEnd"/>
-      <w:r>
-        <w:rPr>
-          <w:rFonts w:ascii="Calibri" w:eastAsia="Times New Roman" w:hAnsi="Calibri" w:cs="Calibri"/>
-          <w:color w:val="000000"/>
-          <w:sz w:val="23"/>
-          <w:szCs w:val="23"/>
-          <w:lang w:eastAsia="en-GB"/>
-        </w:rPr>
-        <w:t>.</w:t>
+        <w:t xml:space="preserve">23-7-14: Because I was flying to America I had 11h so I wrote: What am I using, in which I decide what hardware I will use and how I will go about the project. And decide on the protocol and how I am going to transfer the data between the client and server. However both require more resurch whitch I require internet for and I do not have internet. </w:t>
+      </w:r>
+    </w:p>
+    <w:p>
+      <w:pPr>
+        <w:spacing w:line="240" w:lineRule="auto"/>
+        <w:rPr>
+          <w:rFonts w:ascii="Times New Roman" w:eastAsia="Times New Roman" w:hAnsi="Times New Roman" w:cs="Times New Roman"/>
+          <w:sz w:val="24"/>
+          <w:szCs w:val="24"/>
+          <w:lang w:eastAsia="en-GB"/>
+        </w:rPr>
+      </w:pPr>
+      <w:r>
+        <w:rPr>
+          <w:rFonts w:ascii="Calibri" w:eastAsia="Times New Roman" w:hAnsi="Calibri" w:cs="Calibri"/>
+          <w:color w:val="000000"/>
+          <w:sz w:val="23"/>
+          <w:szCs w:val="23"/>
+          <w:lang w:eastAsia="en-GB"/>
+        </w:rPr>
+        <w:t xml:space="preserve">25-7-14: While at my hotel I did research in to how to use sockets/the internet in java and java for android. This includes sevral sample projects such as a server that capitalises every thing sent to it and a simple chat  example allowing multiple people to chat. </w:t>
+      </w:r>
+    </w:p>
+    <w:p>
+      <w:pPr>
+        <w:spacing w:line="240" w:lineRule="auto"/>
+        <w:rPr>
+          <w:rFonts w:ascii="Times New Roman" w:eastAsia="Times New Roman" w:hAnsi="Times New Roman" w:cs="Times New Roman"/>
+          <w:sz w:val="24"/>
+          <w:szCs w:val="24"/>
+          <w:lang w:eastAsia="en-GB"/>
+        </w:rPr>
+      </w:pPr>
+      <w:r>
+        <w:rPr>
+          <w:rFonts w:ascii="Calibri" w:eastAsia="Times New Roman" w:hAnsi="Calibri" w:cs="Calibri"/>
+          <w:color w:val="000000"/>
+          <w:sz w:val="23"/>
+          <w:szCs w:val="23"/>
+          <w:lang w:eastAsia="en-GB"/>
+        </w:rPr>
+        <w:t xml:space="preserve">26-7-14: While driving I start to work on the basic code for the server. See progression of code, RC sever. </w:t>
+      </w:r>
+    </w:p>
+    <w:p>
+      <w:pPr>
+        <w:spacing w:line="240" w:lineRule="auto"/>
+        <w:rPr>
+          <w:rFonts w:ascii="Times New Roman" w:eastAsia="Times New Roman" w:hAnsi="Times New Roman" w:cs="Times New Roman"/>
+          <w:sz w:val="24"/>
+          <w:szCs w:val="24"/>
+          <w:lang w:eastAsia="en-GB"/>
+        </w:rPr>
+      </w:pPr>
+      <w:r>
+        <w:rPr>
+          <w:rFonts w:ascii="Calibri" w:eastAsia="Times New Roman" w:hAnsi="Calibri" w:cs="Calibri"/>
+          <w:color w:val="000000"/>
+          <w:sz w:val="23"/>
+          <w:szCs w:val="23"/>
+          <w:lang w:eastAsia="en-GB"/>
+        </w:rPr>
+        <w:t>27-7-14: I started planning the android app(see planning/android app). i did the initial UI.</w:t>
+      </w:r>
+    </w:p>
+    <w:p>
+      <w:pPr>
+        <w:spacing w:line="240" w:lineRule="auto"/>
+        <w:rPr>
+          <w:rFonts w:ascii="Times New Roman" w:eastAsia="Times New Roman" w:hAnsi="Times New Roman" w:cs="Times New Roman"/>
+          <w:sz w:val="24"/>
+          <w:szCs w:val="24"/>
+          <w:lang w:eastAsia="en-GB"/>
+        </w:rPr>
+      </w:pPr>
+      <w:r>
+        <w:rPr>
+          <w:rFonts w:ascii="Calibri" w:eastAsia="Times New Roman" w:hAnsi="Calibri" w:cs="Calibri"/>
+          <w:color w:val="000000"/>
+          <w:sz w:val="23"/>
+          <w:szCs w:val="23"/>
+          <w:lang w:eastAsia="en-GB"/>
+        </w:rPr>
+        <w:t>28-7-14: I finished the UI and added a few things as documented in planning/android app. I also progressed on the protocol and how it will be transmited.</w:t>
       </w:r>
     </w:p>
     <w:p>
@@ -550,139 +230,7 @@
           <w:szCs w:val="23"/>
           <w:lang w:eastAsia="en-GB"/>
         </w:rPr>
-        <w:t>11-8-14</w:t>
-      </w:r>
-      <w:proofErr w:type="gramStart"/>
-      <w:r>
-        <w:rPr>
-          <w:rFonts w:ascii="Calibri" w:eastAsia="Times New Roman" w:hAnsi="Calibri" w:cs="Calibri"/>
-          <w:color w:val="000000"/>
-          <w:sz w:val="23"/>
-          <w:szCs w:val="23"/>
-          <w:lang w:eastAsia="en-GB"/>
-        </w:rPr>
-        <w:t>:I</w:t>
-      </w:r>
-      <w:proofErr w:type="gramEnd"/>
-      <w:r>
-        <w:rPr>
-          <w:rFonts w:ascii="Calibri" w:eastAsia="Times New Roman" w:hAnsi="Calibri" w:cs="Calibri"/>
-          <w:color w:val="000000"/>
-          <w:sz w:val="23"/>
-          <w:szCs w:val="23"/>
-          <w:lang w:eastAsia="en-GB"/>
-        </w:rPr>
-        <w:t xml:space="preserve"> added a </w:t>
-      </w:r>
-      <w:proofErr w:type="spellStart"/>
-      <w:r>
-        <w:rPr>
-          <w:rFonts w:ascii="Calibri" w:eastAsia="Times New Roman" w:hAnsi="Calibri" w:cs="Calibri"/>
-          <w:color w:val="000000"/>
-          <w:sz w:val="23"/>
-          <w:szCs w:val="23"/>
-          <w:lang w:eastAsia="en-GB"/>
-        </w:rPr>
-        <w:t>movment.class</w:t>
-      </w:r>
-      <w:proofErr w:type="spellEnd"/>
-      <w:r>
-        <w:rPr>
-          <w:rFonts w:ascii="Calibri" w:eastAsia="Times New Roman" w:hAnsi="Calibri" w:cs="Calibri"/>
-          <w:color w:val="000000"/>
-          <w:sz w:val="23"/>
-          <w:szCs w:val="23"/>
-          <w:lang w:eastAsia="en-GB"/>
-        </w:rPr>
-        <w:t xml:space="preserve"> to the server. This will proses the input from the server. I also made it so that the server will loop constantly taking feedback currently all it </w:t>
-      </w:r>
-      <w:proofErr w:type="spellStart"/>
-      <w:r>
-        <w:rPr>
-          <w:rFonts w:ascii="Calibri" w:eastAsia="Times New Roman" w:hAnsi="Calibri" w:cs="Calibri"/>
-          <w:color w:val="000000"/>
-          <w:sz w:val="23"/>
-          <w:szCs w:val="23"/>
-          <w:lang w:eastAsia="en-GB"/>
-        </w:rPr>
-        <w:t>dose</w:t>
-      </w:r>
-      <w:proofErr w:type="spellEnd"/>
-      <w:r>
-        <w:rPr>
-          <w:rFonts w:ascii="Calibri" w:eastAsia="Times New Roman" w:hAnsi="Calibri" w:cs="Calibri"/>
-          <w:color w:val="000000"/>
-          <w:sz w:val="23"/>
-          <w:szCs w:val="23"/>
-          <w:lang w:eastAsia="en-GB"/>
-        </w:rPr>
-        <w:t xml:space="preserve"> is prints it to console. Also see </w:t>
-      </w:r>
-      <w:proofErr w:type="spellStart"/>
-      <w:r>
-        <w:rPr>
-          <w:rFonts w:ascii="Calibri" w:eastAsia="Times New Roman" w:hAnsi="Calibri" w:cs="Calibri"/>
-          <w:color w:val="000000"/>
-          <w:sz w:val="23"/>
-          <w:szCs w:val="23"/>
-          <w:lang w:eastAsia="en-GB"/>
-        </w:rPr>
-        <w:t>progretion</w:t>
-      </w:r>
-      <w:proofErr w:type="spellEnd"/>
-      <w:r>
-        <w:rPr>
-          <w:rFonts w:ascii="Calibri" w:eastAsia="Times New Roman" w:hAnsi="Calibri" w:cs="Calibri"/>
-          <w:color w:val="000000"/>
-          <w:sz w:val="23"/>
-          <w:szCs w:val="23"/>
-          <w:lang w:eastAsia="en-GB"/>
-        </w:rPr>
-        <w:t xml:space="preserve"> of code: android app for today. Also see </w:t>
-      </w:r>
-      <w:proofErr w:type="spellStart"/>
-      <w:r>
-        <w:rPr>
-          <w:rFonts w:ascii="Calibri" w:eastAsia="Times New Roman" w:hAnsi="Calibri" w:cs="Calibri"/>
-          <w:color w:val="000000"/>
-          <w:sz w:val="23"/>
-          <w:szCs w:val="23"/>
-          <w:lang w:eastAsia="en-GB"/>
-        </w:rPr>
-        <w:t>progrestion</w:t>
-      </w:r>
-      <w:proofErr w:type="spellEnd"/>
-      <w:r>
-        <w:rPr>
-          <w:rFonts w:ascii="Calibri" w:eastAsia="Times New Roman" w:hAnsi="Calibri" w:cs="Calibri"/>
-          <w:color w:val="000000"/>
-          <w:sz w:val="23"/>
-          <w:szCs w:val="23"/>
-          <w:lang w:eastAsia="en-GB"/>
-        </w:rPr>
-        <w:t xml:space="preserve"> of code for </w:t>
-      </w:r>
-      <w:proofErr w:type="gramStart"/>
-      <w:r>
-        <w:rPr>
-          <w:rFonts w:ascii="Calibri" w:eastAsia="Times New Roman" w:hAnsi="Calibri" w:cs="Calibri"/>
-          <w:color w:val="000000"/>
-          <w:sz w:val="23"/>
-          <w:szCs w:val="23"/>
-          <w:lang w:eastAsia="en-GB"/>
-        </w:rPr>
-        <w:t>The</w:t>
-      </w:r>
-      <w:proofErr w:type="gramEnd"/>
-      <w:r>
-        <w:rPr>
-          <w:rFonts w:ascii="Calibri" w:eastAsia="Times New Roman" w:hAnsi="Calibri" w:cs="Calibri"/>
-          <w:color w:val="000000"/>
-          <w:sz w:val="23"/>
-          <w:szCs w:val="23"/>
-          <w:lang w:eastAsia="en-GB"/>
-        </w:rPr>
-        <w:t xml:space="preserve"> server.</w:t>
+        <w:t>11-8-14:I added a movment.class to the server. This will proses the input from the server. I also made it so that the server will loop constantly taking feedback currently all it dose is prints it to console. Also see progretion of code: android app for today. Also see progrestion of code for The server.</w:t>
       </w:r>
       <w:r>
         <w:rPr>
@@ -714,20 +262,8 @@
           <w:szCs w:val="23"/>
           <w:lang w:eastAsia="en-GB"/>
         </w:rPr>
-        <w:t xml:space="preserve">16-8-14: added to both the code for the server and app so that the disconnect button works. </w:t>
-      </w:r>
-      <w:proofErr w:type="gramStart"/>
-      <w:r>
-        <w:rPr>
-          <w:rFonts w:ascii="Calibri" w:eastAsia="Times New Roman" w:hAnsi="Calibri" w:cs="Calibri"/>
-          <w:color w:val="000000"/>
-          <w:sz w:val="23"/>
-          <w:szCs w:val="23"/>
-          <w:lang w:eastAsia="en-GB"/>
-        </w:rPr>
-        <w:t>Edited the Protocol.</w:t>
-      </w:r>
-      <w:proofErr w:type="gramEnd"/>
+        <w:t>16-8-14: added to both the code for the server and app so that the disconnect button works. Edited the Protocol.</w:t>
+      </w:r>
     </w:p>
     <w:p>
       <w:pPr>
@@ -768,29 +304,7 @@
           <w:szCs w:val="23"/>
           <w:lang w:eastAsia="en-GB"/>
         </w:rPr>
-        <w:t xml:space="preserve">25-8-14: I rewrote the server using UDP as explained in the </w:t>
-      </w:r>
-      <w:proofErr w:type="spellStart"/>
-      <w:r>
-        <w:rPr>
-          <w:rFonts w:ascii="Calibri" w:eastAsia="Times New Roman" w:hAnsi="Calibri" w:cs="Calibri"/>
-          <w:color w:val="000000"/>
-          <w:sz w:val="23"/>
-          <w:szCs w:val="23"/>
-          <w:lang w:eastAsia="en-GB"/>
-        </w:rPr>
-        <w:t>RCserver</w:t>
-      </w:r>
-      <w:proofErr w:type="spellEnd"/>
-      <w:r>
-        <w:rPr>
-          <w:rFonts w:ascii="Calibri" w:eastAsia="Times New Roman" w:hAnsi="Calibri" w:cs="Calibri"/>
-          <w:color w:val="000000"/>
-          <w:sz w:val="23"/>
-          <w:szCs w:val="23"/>
-          <w:lang w:eastAsia="en-GB"/>
-        </w:rPr>
-        <w:t xml:space="preserve"> proration of code doc.</w:t>
+        <w:t>25-8-14: I rewrote the server using UDP as explained in the RCserver proration of code doc.</w:t>
       </w:r>
     </w:p>
     <w:p>
@@ -853,29 +367,7 @@
           <w:szCs w:val="23"/>
           <w:lang w:eastAsia="en-GB"/>
         </w:rPr>
-        <w:t xml:space="preserve">29-8-14: I changed the starting text and changed the pins for the </w:t>
-      </w:r>
-      <w:proofErr w:type="gramStart"/>
-      <w:r>
-        <w:rPr>
-          <w:rFonts w:ascii="Calibri" w:eastAsia="Times New Roman" w:hAnsi="Calibri" w:cs="Calibri"/>
-          <w:color w:val="000000"/>
-          <w:sz w:val="23"/>
-          <w:szCs w:val="23"/>
-          <w:lang w:eastAsia="en-GB"/>
-        </w:rPr>
-        <w:t>motor’s</w:t>
-      </w:r>
-      <w:proofErr w:type="gramEnd"/>
-      <w:r>
-        <w:rPr>
-          <w:rFonts w:ascii="Calibri" w:eastAsia="Times New Roman" w:hAnsi="Calibri" w:cs="Calibri"/>
-          <w:color w:val="000000"/>
-          <w:sz w:val="23"/>
-          <w:szCs w:val="23"/>
-          <w:lang w:eastAsia="en-GB"/>
-        </w:rPr>
-        <w:t xml:space="preserve">, as explained in the RC server document. I also changed the App so the labels for the left and right buttons are correct and updated the code as show in the android app doc. I then prepared to put it inside the car and almost finished it when the raspberry pi died as explained in the raspberry pi document. </w:t>
+        <w:t xml:space="preserve">29-8-14: I changed the starting text and changed the pins for the motor’s, as explained in the RC server document. I also changed the App so the labels for the left and right buttons are correct and updated the code as show in the android app doc. I then prepared to put it inside the car and almost finished it when the raspberry pi died as explained in the raspberry pi document. </w:t>
       </w:r>
     </w:p>
     <w:p>
@@ -897,51 +389,7 @@
           <w:lang w:eastAsia="en-GB"/>
         </w:rPr>
         <w:lastRenderedPageBreak/>
-        <w:t xml:space="preserve">4-9-14: I set up the new raspberry pi as show in the raspberry pi document. I also completed the car it is now working as </w:t>
-      </w:r>
-      <w:proofErr w:type="spellStart"/>
-      <w:r>
-        <w:rPr>
-          <w:rFonts w:ascii="Calibri" w:eastAsia="Times New Roman" w:hAnsi="Calibri" w:cs="Calibri"/>
-          <w:color w:val="000000"/>
-          <w:sz w:val="23"/>
-          <w:szCs w:val="23"/>
-          <w:lang w:eastAsia="en-GB"/>
-        </w:rPr>
-        <w:t>desicribed</w:t>
-      </w:r>
-      <w:proofErr w:type="spellEnd"/>
-      <w:r>
-        <w:rPr>
-          <w:rFonts w:ascii="Calibri" w:eastAsia="Times New Roman" w:hAnsi="Calibri" w:cs="Calibri"/>
-          <w:color w:val="000000"/>
-          <w:sz w:val="23"/>
-          <w:szCs w:val="23"/>
-          <w:lang w:eastAsia="en-GB"/>
-        </w:rPr>
-        <w:t xml:space="preserve"> in the RC car doc. This is mile stone 2: the point when the car is fully working and the app and server </w:t>
-      </w:r>
-      <w:proofErr w:type="gramStart"/>
-      <w:r>
-        <w:rPr>
-          <w:rFonts w:ascii="Calibri" w:eastAsia="Times New Roman" w:hAnsi="Calibri" w:cs="Calibri"/>
-          <w:color w:val="000000"/>
-          <w:sz w:val="23"/>
-          <w:szCs w:val="23"/>
-          <w:lang w:eastAsia="en-GB"/>
-        </w:rPr>
-        <w:t>are</w:t>
-      </w:r>
-      <w:proofErr w:type="gramEnd"/>
-      <w:r>
-        <w:rPr>
-          <w:rFonts w:ascii="Calibri" w:eastAsia="Times New Roman" w:hAnsi="Calibri" w:cs="Calibri"/>
-          <w:color w:val="000000"/>
-          <w:sz w:val="23"/>
-          <w:szCs w:val="23"/>
-          <w:lang w:eastAsia="en-GB"/>
-        </w:rPr>
-        <w:t xml:space="preserve"> feature complete. I have attached a video of the car working.</w:t>
+        <w:t>4-9-14: I set up the new raspberry pi as show in the raspberry pi document. I also completed the car it is now working as desicribed in the RC car doc. This is mile stone 2: the point when the car is fully working and the app and server are feature complete. I have attached a video of the car working.</w:t>
       </w:r>
     </w:p>
     <w:p>
@@ -983,29 +431,7 @@
           <w:szCs w:val="23"/>
           <w:lang w:eastAsia="en-GB"/>
         </w:rPr>
-        <w:t xml:space="preserve">12-9-14: I spent more time predominantly commenting the code. I wrote a small bit in the app </w:t>
-      </w:r>
-      <w:proofErr w:type="spellStart"/>
-      <w:r>
-        <w:rPr>
-          <w:rFonts w:ascii="Calibri" w:eastAsia="Times New Roman" w:hAnsi="Calibri" w:cs="Calibri"/>
-          <w:color w:val="000000"/>
-          <w:sz w:val="23"/>
-          <w:szCs w:val="23"/>
-          <w:lang w:eastAsia="en-GB"/>
-        </w:rPr>
-        <w:t>progrention</w:t>
-      </w:r>
-      <w:proofErr w:type="spellEnd"/>
-      <w:r>
-        <w:rPr>
-          <w:rFonts w:ascii="Calibri" w:eastAsia="Times New Roman" w:hAnsi="Calibri" w:cs="Calibri"/>
-          <w:color w:val="000000"/>
-          <w:sz w:val="23"/>
-          <w:szCs w:val="23"/>
-          <w:lang w:eastAsia="en-GB"/>
-        </w:rPr>
-        <w:t xml:space="preserve"> of code doc as to why this is important. </w:t>
+        <w:t xml:space="preserve">12-9-14: I spent more time predominantly commenting the code. I wrote a small bit in the app progrention of code doc as to why this is important. </w:t>
       </w:r>
     </w:p>
     <w:p>
@@ -1047,42 +473,8 @@
           <w:szCs w:val="23"/>
           <w:lang w:eastAsia="en-GB"/>
         </w:rPr>
-        <w:t xml:space="preserve">16-9-14: Because I want to be able to edit all of the files and code for anywhere, I have used GIT and Google drive. I have uploaded the folder to </w:t>
-      </w:r>
-      <w:proofErr w:type="spellStart"/>
-      <w:r>
-        <w:rPr>
-          <w:rFonts w:ascii="Calibri" w:eastAsia="Times New Roman" w:hAnsi="Calibri" w:cs="Calibri"/>
-          <w:color w:val="000000"/>
-          <w:sz w:val="23"/>
-          <w:szCs w:val="23"/>
-          <w:lang w:eastAsia="en-GB"/>
-        </w:rPr>
-        <w:t>google</w:t>
-      </w:r>
-      <w:proofErr w:type="spellEnd"/>
-      <w:r>
-        <w:rPr>
-          <w:rFonts w:ascii="Calibri" w:eastAsia="Times New Roman" w:hAnsi="Calibri" w:cs="Calibri"/>
-          <w:color w:val="000000"/>
-          <w:sz w:val="23"/>
-          <w:szCs w:val="23"/>
-          <w:lang w:eastAsia="en-GB"/>
-        </w:rPr>
-        <w:t xml:space="preserve"> drive to save re organising it and dealing with lots of single files, I have also zipped the code so that it is smaller and less files to upload. For my code I have used GIT hub this is a very large website that anybody can upload code to using GIT. GIT is a version control system that is mainly used in coding, this allows you to sync multiple clients to one “code base” it also allows you to roll back to a previous versions. I have also complied the app and in the “APK” folder. I followed the instruction on GIT Hub’s website to uploading the code using </w:t>
-      </w:r>
-      <w:proofErr w:type="spellStart"/>
-      <w:r>
-        <w:rPr>
-          <w:rFonts w:ascii="Calibri" w:eastAsia="Times New Roman" w:hAnsi="Calibri" w:cs="Calibri"/>
-          <w:color w:val="000000"/>
-          <w:sz w:val="23"/>
-          <w:szCs w:val="23"/>
-          <w:lang w:eastAsia="en-GB"/>
-        </w:rPr>
-        <w:t>unix</w:t>
-      </w:r>
-      <w:proofErr w:type="spellEnd"/>
+        <w:t>16-9-14: Because I want to be able to edit all of the files and code for anywhere, I have used GIT and Google drive. I have uploaded the folder to google drive to save re organising it and dealing with lots of single files, I have also zipped the code so that it is smaller and less files to upload. For my code I have used GIT hub this is a very large website that anybody can upload code to using GIT. GIT is a version control system that is mainly used in coding, this allows you to sync multiple clients to one “code base” it also allows you to roll back to a previous versions. I have also complied the app and in the “APK” folder. I followed the instruction on GIT Hub’s website to uploading the code using unix</w:t>
+      </w:r>
       <w:r>
         <w:rPr>
           <w:rFonts w:ascii="Calibri" w:eastAsia="Times New Roman" w:hAnsi="Calibri" w:cs="Calibri"/>
@@ -1183,29 +575,7 @@
           <w:szCs w:val="23"/>
           <w:lang w:eastAsia="en-GB"/>
         </w:rPr>
-        <w:t xml:space="preserve">24-9-14: I am thinking of ways that i can evaluate my project. </w:t>
-      </w:r>
-      <w:proofErr w:type="gramStart"/>
-      <w:r>
-        <w:rPr>
-          <w:rFonts w:eastAsia="Times New Roman" w:cstheme="minorHAnsi"/>
-          <w:color w:val="000000"/>
-          <w:sz w:val="23"/>
-          <w:szCs w:val="23"/>
-          <w:lang w:eastAsia="en-GB"/>
-        </w:rPr>
-        <w:t>i</w:t>
-      </w:r>
-      <w:proofErr w:type="gramEnd"/>
-      <w:r>
-        <w:rPr>
-          <w:rFonts w:eastAsia="Times New Roman" w:cstheme="minorHAnsi"/>
-          <w:color w:val="000000"/>
-          <w:sz w:val="23"/>
-          <w:szCs w:val="23"/>
-          <w:lang w:eastAsia="en-GB"/>
-        </w:rPr>
-        <w:t xml:space="preserve"> Think i can do it in x ways </w:t>
+        <w:t xml:space="preserve">24-9-14: I am thinking of ways that i can evaluate my project. i Think i can do it in x ways </w:t>
       </w:r>
     </w:p>
     <w:p>
@@ -1372,28 +742,30 @@
           <w:szCs w:val="23"/>
           <w:lang w:eastAsia="en-GB"/>
         </w:rPr>
-        <w:t xml:space="preserve">. On making the questionnaire I have thru trial and error worked out what looks best, I have used indents and consistent formatting to make it look good. It is </w:t>
-      </w:r>
-      <w:proofErr w:type="gramStart"/>
-      <w:r>
-        <w:rPr>
-          <w:rFonts w:eastAsia="Times New Roman" w:cstheme="minorHAnsi"/>
-          <w:sz w:val="23"/>
-          <w:szCs w:val="23"/>
-          <w:lang w:eastAsia="en-GB"/>
-        </w:rPr>
-        <w:t>very</w:t>
-      </w:r>
-      <w:proofErr w:type="gramEnd"/>
-      <w:r>
-        <w:rPr>
-          <w:rFonts w:eastAsia="Times New Roman" w:cstheme="minorHAnsi"/>
-          <w:sz w:val="23"/>
-          <w:szCs w:val="23"/>
-          <w:lang w:eastAsia="en-GB"/>
-        </w:rPr>
-        <w:t xml:space="preserve"> shit but this saves me paper. </w:t>
-      </w:r>
+        <w:t xml:space="preserve">. On making the questionnaire I have thru trial and error worked out what looks best, I have used indents and consistent formatting to make it look good. It is very shit but this saves me paper. </w:t>
+      </w:r>
+      <w:r>
+        <w:rPr>
+          <w:rFonts w:eastAsia="Times New Roman" w:cstheme="minorHAnsi"/>
+          <w:sz w:val="23"/>
+          <w:szCs w:val="23"/>
+          <w:lang w:eastAsia="en-GB"/>
+        </w:rPr>
+        <w:br/>
+        <w:t>I also uploaded all of the files for my EQP (in this folder) to github as Google drive allow useful is far too slow and I find it takes to Meany clicks to do something simple EG edit a document.</w:t>
+      </w:r>
+      <w:r>
+        <w:rPr>
+          <w:rFonts w:eastAsia="Times New Roman" w:cstheme="minorHAnsi"/>
+          <w:sz w:val="23"/>
+          <w:szCs w:val="23"/>
+          <w:lang w:eastAsia="en-GB"/>
+        </w:rPr>
+        <w:br/>
+        <w:t>I have also included links to all the git repos in the root of this folder.</w:t>
+      </w:r>
+      <w:bookmarkStart w:id="0" w:name="_GoBack"/>
+      <w:bookmarkEnd w:id="0"/>
     </w:p>
     <w:p>
       <w:pPr>
@@ -1445,20 +817,8 @@
           <w:szCs w:val="23"/>
           <w:lang w:eastAsia="en-GB"/>
         </w:rPr>
-        <w:t xml:space="preserve">Add skills, </w:t>
-      </w:r>
-      <w:proofErr w:type="spellStart"/>
-      <w:r>
-        <w:rPr>
-          <w:rFonts w:eastAsia="Times New Roman" w:cstheme="minorHAnsi"/>
-          <w:color w:val="000000"/>
-          <w:sz w:val="23"/>
-          <w:szCs w:val="23"/>
-          <w:lang w:eastAsia="en-GB"/>
-        </w:rPr>
-        <w:t>refrence</w:t>
-      </w:r>
-      <w:proofErr w:type="spellEnd"/>
+        <w:t>Add skills, refrence</w:t>
+      </w:r>
     </w:p>
     <w:p>
       <w:pPr>

</xml_diff>

<commit_message>
updated questionare and timeline
</commit_message>
<xml_diff>
--- a/Time Line.docx
+++ b/Time Line.docx
@@ -7,17 +7,17 @@
         <w:spacing w:line="240" w:lineRule="auto"/>
         <w:rPr>
           <w:rFonts w:ascii="Times New Roman" w:eastAsia="Times New Roman" w:hAnsi="Times New Roman" w:cs="Times New Roman"/>
-          <w:sz w:val="24"/>
-          <w:szCs w:val="24"/>
-          <w:lang w:eastAsia="en-GB"/>
-        </w:rPr>
-      </w:pPr>
-      <w:r>
-        <w:rPr>
-          <w:rFonts w:ascii="Calibri" w:eastAsia="Times New Roman" w:hAnsi="Calibri" w:cs="Calibri"/>
-          <w:color w:val="000000"/>
-          <w:sz w:val="23"/>
-          <w:szCs w:val="23"/>
+          <w:sz w:val="26"/>
+          <w:szCs w:val="26"/>
+          <w:lang w:eastAsia="en-GB"/>
+        </w:rPr>
+      </w:pPr>
+      <w:r>
+        <w:rPr>
+          <w:rFonts w:ascii="Calibri" w:eastAsia="Times New Roman" w:hAnsi="Calibri" w:cs="Calibri"/>
+          <w:color w:val="000000"/>
+          <w:sz w:val="26"/>
+          <w:szCs w:val="26"/>
           <w:lang w:eastAsia="en-GB"/>
         </w:rPr>
         <w:t>Time Line:</w:t>
@@ -28,20 +28,86 @@
         <w:spacing w:line="240" w:lineRule="auto"/>
         <w:rPr>
           <w:rFonts w:ascii="Times New Roman" w:eastAsia="Times New Roman" w:hAnsi="Times New Roman" w:cs="Times New Roman"/>
-          <w:sz w:val="24"/>
-          <w:szCs w:val="24"/>
-          <w:lang w:eastAsia="en-GB"/>
-        </w:rPr>
-      </w:pPr>
-      <w:r>
-        <w:rPr>
-          <w:rFonts w:ascii="Calibri" w:eastAsia="Times New Roman" w:hAnsi="Calibri" w:cs="Calibri"/>
-          <w:color w:val="000000"/>
-          <w:sz w:val="23"/>
-          <w:szCs w:val="23"/>
-          <w:lang w:eastAsia="en-GB"/>
-        </w:rPr>
-        <w:t xml:space="preserve">[date]: at this initial meeting I needed to desided on 3 potential projects. I knew I wanted to d o something to do with technology. </w:t>
+          <w:sz w:val="26"/>
+          <w:szCs w:val="26"/>
+          <w:lang w:eastAsia="en-GB"/>
+        </w:rPr>
+      </w:pPr>
+      <w:r>
+        <w:rPr>
+          <w:rFonts w:ascii="Calibri" w:eastAsia="Times New Roman" w:hAnsi="Calibri" w:cs="Calibri"/>
+          <w:color w:val="000000"/>
+          <w:sz w:val="26"/>
+          <w:szCs w:val="26"/>
+          <w:lang w:eastAsia="en-GB"/>
+        </w:rPr>
+        <w:t>[</w:t>
+      </w:r>
+      <w:proofErr w:type="gramStart"/>
+      <w:r>
+        <w:rPr>
+          <w:rFonts w:ascii="Calibri" w:eastAsia="Times New Roman" w:hAnsi="Calibri" w:cs="Calibri"/>
+          <w:color w:val="000000"/>
+          <w:sz w:val="26"/>
+          <w:szCs w:val="26"/>
+          <w:lang w:eastAsia="en-GB"/>
+        </w:rPr>
+        <w:t>date</w:t>
+      </w:r>
+      <w:proofErr w:type="gramEnd"/>
+      <w:r>
+        <w:rPr>
+          <w:rFonts w:ascii="Calibri" w:eastAsia="Times New Roman" w:hAnsi="Calibri" w:cs="Calibri"/>
+          <w:color w:val="000000"/>
+          <w:sz w:val="26"/>
+          <w:szCs w:val="26"/>
+          <w:lang w:eastAsia="en-GB"/>
+        </w:rPr>
+        <w:t xml:space="preserve">]: at this initial meeting I needed to </w:t>
+      </w:r>
+      <w:proofErr w:type="spellStart"/>
+      <w:r>
+        <w:rPr>
+          <w:rFonts w:ascii="Calibri" w:eastAsia="Times New Roman" w:hAnsi="Calibri" w:cs="Calibri"/>
+          <w:color w:val="000000"/>
+          <w:sz w:val="26"/>
+          <w:szCs w:val="26"/>
+          <w:lang w:eastAsia="en-GB"/>
+        </w:rPr>
+        <w:t>desided</w:t>
+      </w:r>
+      <w:proofErr w:type="spellEnd"/>
+      <w:r>
+        <w:rPr>
+          <w:rFonts w:ascii="Calibri" w:eastAsia="Times New Roman" w:hAnsi="Calibri" w:cs="Calibri"/>
+          <w:color w:val="000000"/>
+          <w:sz w:val="26"/>
+          <w:szCs w:val="26"/>
+          <w:lang w:eastAsia="en-GB"/>
+        </w:rPr>
+        <w:t xml:space="preserve"> on 3 potential projects. I knew I wanted to </w:t>
+      </w:r>
+      <w:proofErr w:type="spellStart"/>
+      <w:r>
+        <w:rPr>
+          <w:rFonts w:ascii="Calibri" w:eastAsia="Times New Roman" w:hAnsi="Calibri" w:cs="Calibri"/>
+          <w:color w:val="000000"/>
+          <w:sz w:val="26"/>
+          <w:szCs w:val="26"/>
+          <w:lang w:eastAsia="en-GB"/>
+        </w:rPr>
+        <w:t>d o</w:t>
+      </w:r>
+      <w:proofErr w:type="spellEnd"/>
+      <w:r>
+        <w:rPr>
+          <w:rFonts w:ascii="Calibri" w:eastAsia="Times New Roman" w:hAnsi="Calibri" w:cs="Calibri"/>
+          <w:color w:val="000000"/>
+          <w:sz w:val="26"/>
+          <w:szCs w:val="26"/>
+          <w:lang w:eastAsia="en-GB"/>
+        </w:rPr>
+        <w:t xml:space="preserve"> something to do with technology. </w:t>
       </w:r>
     </w:p>
     <w:p>
@@ -49,20 +115,86 @@
         <w:spacing w:line="240" w:lineRule="auto"/>
         <w:rPr>
           <w:rFonts w:ascii="Times New Roman" w:eastAsia="Times New Roman" w:hAnsi="Times New Roman" w:cs="Times New Roman"/>
-          <w:sz w:val="24"/>
-          <w:szCs w:val="24"/>
-          <w:lang w:eastAsia="en-GB"/>
-        </w:rPr>
-      </w:pPr>
-      <w:r>
-        <w:rPr>
-          <w:rFonts w:ascii="Calibri" w:eastAsia="Times New Roman" w:hAnsi="Calibri" w:cs="Calibri"/>
-          <w:color w:val="000000"/>
-          <w:sz w:val="23"/>
-          <w:szCs w:val="23"/>
-          <w:lang w:eastAsia="en-GB"/>
-        </w:rPr>
-        <w:t xml:space="preserve">[date]: We visited the university of Bristol libery, in this we learned how to find things in the libery. However after looking around I found that the internet will contain more useful information due to the nature of the topic. </w:t>
+          <w:sz w:val="26"/>
+          <w:szCs w:val="26"/>
+          <w:lang w:eastAsia="en-GB"/>
+        </w:rPr>
+      </w:pPr>
+      <w:r>
+        <w:rPr>
+          <w:rFonts w:ascii="Calibri" w:eastAsia="Times New Roman" w:hAnsi="Calibri" w:cs="Calibri"/>
+          <w:color w:val="000000"/>
+          <w:sz w:val="26"/>
+          <w:szCs w:val="26"/>
+          <w:lang w:eastAsia="en-GB"/>
+        </w:rPr>
+        <w:t>[</w:t>
+      </w:r>
+      <w:proofErr w:type="gramStart"/>
+      <w:r>
+        <w:rPr>
+          <w:rFonts w:ascii="Calibri" w:eastAsia="Times New Roman" w:hAnsi="Calibri" w:cs="Calibri"/>
+          <w:color w:val="000000"/>
+          <w:sz w:val="26"/>
+          <w:szCs w:val="26"/>
+          <w:lang w:eastAsia="en-GB"/>
+        </w:rPr>
+        <w:t>date</w:t>
+      </w:r>
+      <w:proofErr w:type="gramEnd"/>
+      <w:r>
+        <w:rPr>
+          <w:rFonts w:ascii="Calibri" w:eastAsia="Times New Roman" w:hAnsi="Calibri" w:cs="Calibri"/>
+          <w:color w:val="000000"/>
+          <w:sz w:val="26"/>
+          <w:szCs w:val="26"/>
+          <w:lang w:eastAsia="en-GB"/>
+        </w:rPr>
+        <w:t xml:space="preserve">]: We visited the university of Bristol </w:t>
+      </w:r>
+      <w:proofErr w:type="spellStart"/>
+      <w:r>
+        <w:rPr>
+          <w:rFonts w:ascii="Calibri" w:eastAsia="Times New Roman" w:hAnsi="Calibri" w:cs="Calibri"/>
+          <w:color w:val="000000"/>
+          <w:sz w:val="26"/>
+          <w:szCs w:val="26"/>
+          <w:lang w:eastAsia="en-GB"/>
+        </w:rPr>
+        <w:t>libery</w:t>
+      </w:r>
+      <w:proofErr w:type="spellEnd"/>
+      <w:r>
+        <w:rPr>
+          <w:rFonts w:ascii="Calibri" w:eastAsia="Times New Roman" w:hAnsi="Calibri" w:cs="Calibri"/>
+          <w:color w:val="000000"/>
+          <w:sz w:val="26"/>
+          <w:szCs w:val="26"/>
+          <w:lang w:eastAsia="en-GB"/>
+        </w:rPr>
+        <w:t xml:space="preserve">, in this we learned how to find things in the </w:t>
+      </w:r>
+      <w:proofErr w:type="spellStart"/>
+      <w:r>
+        <w:rPr>
+          <w:rFonts w:ascii="Calibri" w:eastAsia="Times New Roman" w:hAnsi="Calibri" w:cs="Calibri"/>
+          <w:color w:val="000000"/>
+          <w:sz w:val="26"/>
+          <w:szCs w:val="26"/>
+          <w:lang w:eastAsia="en-GB"/>
+        </w:rPr>
+        <w:t>libery</w:t>
+      </w:r>
+      <w:proofErr w:type="spellEnd"/>
+      <w:r>
+        <w:rPr>
+          <w:rFonts w:ascii="Calibri" w:eastAsia="Times New Roman" w:hAnsi="Calibri" w:cs="Calibri"/>
+          <w:color w:val="000000"/>
+          <w:sz w:val="26"/>
+          <w:szCs w:val="26"/>
+          <w:lang w:eastAsia="en-GB"/>
+        </w:rPr>
+        <w:t xml:space="preserve">. However after looking around I found that the internet will contain more useful information due to the nature of the topic. </w:t>
       </w:r>
     </w:p>
     <w:p>
@@ -70,8 +202,8 @@
         <w:spacing w:after="240" w:line="240" w:lineRule="auto"/>
         <w:rPr>
           <w:rFonts w:ascii="Times New Roman" w:eastAsia="Times New Roman" w:hAnsi="Times New Roman" w:cs="Times New Roman"/>
-          <w:sz w:val="24"/>
-          <w:szCs w:val="24"/>
+          <w:sz w:val="26"/>
+          <w:szCs w:val="26"/>
           <w:lang w:eastAsia="en-GB"/>
         </w:rPr>
       </w:pPr>
@@ -81,20 +213,64 @@
         <w:spacing w:line="240" w:lineRule="auto"/>
         <w:rPr>
           <w:rFonts w:ascii="Times New Roman" w:eastAsia="Times New Roman" w:hAnsi="Times New Roman" w:cs="Times New Roman"/>
-          <w:sz w:val="24"/>
-          <w:szCs w:val="24"/>
-          <w:lang w:eastAsia="en-GB"/>
-        </w:rPr>
-      </w:pPr>
-      <w:r>
-        <w:rPr>
-          <w:rFonts w:ascii="Calibri" w:eastAsia="Times New Roman" w:hAnsi="Calibri" w:cs="Calibri"/>
-          <w:color w:val="000000"/>
-          <w:sz w:val="23"/>
-          <w:szCs w:val="23"/>
-          <w:lang w:eastAsia="en-GB"/>
-        </w:rPr>
-        <w:t xml:space="preserve">23-7-14: Because I was flying to America I had 11h so I wrote: What am I using, in which I decide what hardware I will use and how I will go about the project. And decide on the protocol and how I am going to transfer the data between the client and server. However both require more resurch whitch I require internet for and I do not have internet. </w:t>
+          <w:sz w:val="26"/>
+          <w:szCs w:val="26"/>
+          <w:lang w:eastAsia="en-GB"/>
+        </w:rPr>
+      </w:pPr>
+      <w:r>
+        <w:rPr>
+          <w:rFonts w:ascii="Calibri" w:eastAsia="Times New Roman" w:hAnsi="Calibri" w:cs="Calibri"/>
+          <w:color w:val="000000"/>
+          <w:sz w:val="26"/>
+          <w:szCs w:val="26"/>
+          <w:lang w:eastAsia="en-GB"/>
+        </w:rPr>
+        <w:t xml:space="preserve">23-7-14: Because I was flying to America I had 11h so I wrote: What am I using, in which I decide what hardware I will use and how I will go about the project. And decide on the protocol and how I am going to transfer the data between the client and server. However both require more </w:t>
+      </w:r>
+      <w:proofErr w:type="spellStart"/>
+      <w:r>
+        <w:rPr>
+          <w:rFonts w:ascii="Calibri" w:eastAsia="Times New Roman" w:hAnsi="Calibri" w:cs="Calibri"/>
+          <w:color w:val="000000"/>
+          <w:sz w:val="26"/>
+          <w:szCs w:val="26"/>
+          <w:lang w:eastAsia="en-GB"/>
+        </w:rPr>
+        <w:t>resurch</w:t>
+      </w:r>
+      <w:proofErr w:type="spellEnd"/>
+      <w:r>
+        <w:rPr>
+          <w:rFonts w:ascii="Calibri" w:eastAsia="Times New Roman" w:hAnsi="Calibri" w:cs="Calibri"/>
+          <w:color w:val="000000"/>
+          <w:sz w:val="26"/>
+          <w:szCs w:val="26"/>
+          <w:lang w:eastAsia="en-GB"/>
+        </w:rPr>
+        <w:t xml:space="preserve"> </w:t>
+      </w:r>
+      <w:proofErr w:type="spellStart"/>
+      <w:r>
+        <w:rPr>
+          <w:rFonts w:ascii="Calibri" w:eastAsia="Times New Roman" w:hAnsi="Calibri" w:cs="Calibri"/>
+          <w:color w:val="000000"/>
+          <w:sz w:val="26"/>
+          <w:szCs w:val="26"/>
+          <w:lang w:eastAsia="en-GB"/>
+        </w:rPr>
+        <w:t>whitch</w:t>
+      </w:r>
+      <w:proofErr w:type="spellEnd"/>
+      <w:r>
+        <w:rPr>
+          <w:rFonts w:ascii="Calibri" w:eastAsia="Times New Roman" w:hAnsi="Calibri" w:cs="Calibri"/>
+          <w:color w:val="000000"/>
+          <w:sz w:val="26"/>
+          <w:szCs w:val="26"/>
+          <w:lang w:eastAsia="en-GB"/>
+        </w:rPr>
+        <w:t xml:space="preserve"> I require internet for and I do not have internet. </w:t>
       </w:r>
     </w:p>
     <w:p>
@@ -102,20 +278,86 @@
         <w:spacing w:line="240" w:lineRule="auto"/>
         <w:rPr>
           <w:rFonts w:ascii="Times New Roman" w:eastAsia="Times New Roman" w:hAnsi="Times New Roman" w:cs="Times New Roman"/>
-          <w:sz w:val="24"/>
-          <w:szCs w:val="24"/>
-          <w:lang w:eastAsia="en-GB"/>
-        </w:rPr>
-      </w:pPr>
-      <w:r>
-        <w:rPr>
-          <w:rFonts w:ascii="Calibri" w:eastAsia="Times New Roman" w:hAnsi="Calibri" w:cs="Calibri"/>
-          <w:color w:val="000000"/>
-          <w:sz w:val="23"/>
-          <w:szCs w:val="23"/>
-          <w:lang w:eastAsia="en-GB"/>
-        </w:rPr>
-        <w:t xml:space="preserve">25-7-14: While at my hotel I did research in to how to use sockets/the internet in java and java for android. This includes sevral sample projects such as a server that capitalises every thing sent to it and a simple chat  example allowing multiple people to chat. </w:t>
+          <w:sz w:val="26"/>
+          <w:szCs w:val="26"/>
+          <w:lang w:eastAsia="en-GB"/>
+        </w:rPr>
+      </w:pPr>
+      <w:r>
+        <w:rPr>
+          <w:rFonts w:ascii="Calibri" w:eastAsia="Times New Roman" w:hAnsi="Calibri" w:cs="Calibri"/>
+          <w:color w:val="000000"/>
+          <w:sz w:val="26"/>
+          <w:szCs w:val="26"/>
+          <w:lang w:eastAsia="en-GB"/>
+        </w:rPr>
+        <w:t xml:space="preserve">25-7-14: While at my hotel I did research in to how to use sockets/the internet in java and java for android. This includes </w:t>
+      </w:r>
+      <w:proofErr w:type="spellStart"/>
+      <w:r>
+        <w:rPr>
+          <w:rFonts w:ascii="Calibri" w:eastAsia="Times New Roman" w:hAnsi="Calibri" w:cs="Calibri"/>
+          <w:color w:val="000000"/>
+          <w:sz w:val="26"/>
+          <w:szCs w:val="26"/>
+          <w:lang w:eastAsia="en-GB"/>
+        </w:rPr>
+        <w:t>sevral</w:t>
+      </w:r>
+      <w:proofErr w:type="spellEnd"/>
+      <w:r>
+        <w:rPr>
+          <w:rFonts w:ascii="Calibri" w:eastAsia="Times New Roman" w:hAnsi="Calibri" w:cs="Calibri"/>
+          <w:color w:val="000000"/>
+          <w:sz w:val="26"/>
+          <w:szCs w:val="26"/>
+          <w:lang w:eastAsia="en-GB"/>
+        </w:rPr>
+        <w:t xml:space="preserve"> sample projects such as a server that capitalises </w:t>
+      </w:r>
+      <w:proofErr w:type="spellStart"/>
+      <w:r>
+        <w:rPr>
+          <w:rFonts w:ascii="Calibri" w:eastAsia="Times New Roman" w:hAnsi="Calibri" w:cs="Calibri"/>
+          <w:color w:val="000000"/>
+          <w:sz w:val="26"/>
+          <w:szCs w:val="26"/>
+          <w:lang w:eastAsia="en-GB"/>
+        </w:rPr>
+        <w:t>every thing</w:t>
+      </w:r>
+      <w:proofErr w:type="spellEnd"/>
+      <w:r>
+        <w:rPr>
+          <w:rFonts w:ascii="Calibri" w:eastAsia="Times New Roman" w:hAnsi="Calibri" w:cs="Calibri"/>
+          <w:color w:val="000000"/>
+          <w:sz w:val="26"/>
+          <w:szCs w:val="26"/>
+          <w:lang w:eastAsia="en-GB"/>
+        </w:rPr>
+        <w:t xml:space="preserve"> sent to it and a simple </w:t>
+      </w:r>
+      <w:proofErr w:type="gramStart"/>
+      <w:r>
+        <w:rPr>
+          <w:rFonts w:ascii="Calibri" w:eastAsia="Times New Roman" w:hAnsi="Calibri" w:cs="Calibri"/>
+          <w:color w:val="000000"/>
+          <w:sz w:val="26"/>
+          <w:szCs w:val="26"/>
+          <w:lang w:eastAsia="en-GB"/>
+        </w:rPr>
+        <w:t>chat  example</w:t>
+      </w:r>
+      <w:proofErr w:type="gramEnd"/>
+      <w:r>
+        <w:rPr>
+          <w:rFonts w:ascii="Calibri" w:eastAsia="Times New Roman" w:hAnsi="Calibri" w:cs="Calibri"/>
+          <w:color w:val="000000"/>
+          <w:sz w:val="26"/>
+          <w:szCs w:val="26"/>
+          <w:lang w:eastAsia="en-GB"/>
+        </w:rPr>
+        <w:t xml:space="preserve"> allowing multiple people to chat. </w:t>
       </w:r>
     </w:p>
     <w:p>
@@ -123,17 +365,17 @@
         <w:spacing w:line="240" w:lineRule="auto"/>
         <w:rPr>
           <w:rFonts w:ascii="Times New Roman" w:eastAsia="Times New Roman" w:hAnsi="Times New Roman" w:cs="Times New Roman"/>
-          <w:sz w:val="24"/>
-          <w:szCs w:val="24"/>
-          <w:lang w:eastAsia="en-GB"/>
-        </w:rPr>
-      </w:pPr>
-      <w:r>
-        <w:rPr>
-          <w:rFonts w:ascii="Calibri" w:eastAsia="Times New Roman" w:hAnsi="Calibri" w:cs="Calibri"/>
-          <w:color w:val="000000"/>
-          <w:sz w:val="23"/>
-          <w:szCs w:val="23"/>
+          <w:sz w:val="26"/>
+          <w:szCs w:val="26"/>
+          <w:lang w:eastAsia="en-GB"/>
+        </w:rPr>
+      </w:pPr>
+      <w:r>
+        <w:rPr>
+          <w:rFonts w:ascii="Calibri" w:eastAsia="Times New Roman" w:hAnsi="Calibri" w:cs="Calibri"/>
+          <w:color w:val="000000"/>
+          <w:sz w:val="26"/>
+          <w:szCs w:val="26"/>
           <w:lang w:eastAsia="en-GB"/>
         </w:rPr>
         <w:t xml:space="preserve">26-7-14: While driving I start to work on the basic code for the server. See progression of code, RC sever. </w:t>
@@ -144,20 +386,64 @@
         <w:spacing w:line="240" w:lineRule="auto"/>
         <w:rPr>
           <w:rFonts w:ascii="Times New Roman" w:eastAsia="Times New Roman" w:hAnsi="Times New Roman" w:cs="Times New Roman"/>
-          <w:sz w:val="24"/>
-          <w:szCs w:val="24"/>
-          <w:lang w:eastAsia="en-GB"/>
-        </w:rPr>
-      </w:pPr>
-      <w:r>
-        <w:rPr>
-          <w:rFonts w:ascii="Calibri" w:eastAsia="Times New Roman" w:hAnsi="Calibri" w:cs="Calibri"/>
-          <w:color w:val="000000"/>
-          <w:sz w:val="23"/>
-          <w:szCs w:val="23"/>
-          <w:lang w:eastAsia="en-GB"/>
-        </w:rPr>
-        <w:t>27-7-14: I started planning the android app(see planning/android app). i did the initial UI.</w:t>
+          <w:sz w:val="26"/>
+          <w:szCs w:val="26"/>
+          <w:lang w:eastAsia="en-GB"/>
+        </w:rPr>
+      </w:pPr>
+      <w:r>
+        <w:rPr>
+          <w:rFonts w:ascii="Calibri" w:eastAsia="Times New Roman" w:hAnsi="Calibri" w:cs="Calibri"/>
+          <w:color w:val="000000"/>
+          <w:sz w:val="26"/>
+          <w:szCs w:val="26"/>
+          <w:lang w:eastAsia="en-GB"/>
+        </w:rPr>
+        <w:t xml:space="preserve">27-7-14: I started planning the android </w:t>
+      </w:r>
+      <w:proofErr w:type="gramStart"/>
+      <w:r>
+        <w:rPr>
+          <w:rFonts w:ascii="Calibri" w:eastAsia="Times New Roman" w:hAnsi="Calibri" w:cs="Calibri"/>
+          <w:color w:val="000000"/>
+          <w:sz w:val="26"/>
+          <w:szCs w:val="26"/>
+          <w:lang w:eastAsia="en-GB"/>
+        </w:rPr>
+        <w:t>app(</w:t>
+      </w:r>
+      <w:proofErr w:type="gramEnd"/>
+      <w:r>
+        <w:rPr>
+          <w:rFonts w:ascii="Calibri" w:eastAsia="Times New Roman" w:hAnsi="Calibri" w:cs="Calibri"/>
+          <w:color w:val="000000"/>
+          <w:sz w:val="26"/>
+          <w:szCs w:val="26"/>
+          <w:lang w:eastAsia="en-GB"/>
+        </w:rPr>
+        <w:t xml:space="preserve">see planning/android app). </w:t>
+      </w:r>
+      <w:proofErr w:type="gramStart"/>
+      <w:r>
+        <w:rPr>
+          <w:rFonts w:ascii="Calibri" w:eastAsia="Times New Roman" w:hAnsi="Calibri" w:cs="Calibri"/>
+          <w:color w:val="000000"/>
+          <w:sz w:val="26"/>
+          <w:szCs w:val="26"/>
+          <w:lang w:eastAsia="en-GB"/>
+        </w:rPr>
+        <w:t>i</w:t>
+      </w:r>
+      <w:proofErr w:type="gramEnd"/>
+      <w:r>
+        <w:rPr>
+          <w:rFonts w:ascii="Calibri" w:eastAsia="Times New Roman" w:hAnsi="Calibri" w:cs="Calibri"/>
+          <w:color w:val="000000"/>
+          <w:sz w:val="26"/>
+          <w:szCs w:val="26"/>
+          <w:lang w:eastAsia="en-GB"/>
+        </w:rPr>
+        <w:t xml:space="preserve"> did the initial UI.</w:t>
       </w:r>
     </w:p>
     <w:p>
@@ -165,20 +451,42 @@
         <w:spacing w:line="240" w:lineRule="auto"/>
         <w:rPr>
           <w:rFonts w:ascii="Times New Roman" w:eastAsia="Times New Roman" w:hAnsi="Times New Roman" w:cs="Times New Roman"/>
-          <w:sz w:val="24"/>
-          <w:szCs w:val="24"/>
-          <w:lang w:eastAsia="en-GB"/>
-        </w:rPr>
-      </w:pPr>
-      <w:r>
-        <w:rPr>
-          <w:rFonts w:ascii="Calibri" w:eastAsia="Times New Roman" w:hAnsi="Calibri" w:cs="Calibri"/>
-          <w:color w:val="000000"/>
-          <w:sz w:val="23"/>
-          <w:szCs w:val="23"/>
-          <w:lang w:eastAsia="en-GB"/>
-        </w:rPr>
-        <w:t>28-7-14: I finished the UI and added a few things as documented in planning/android app. I also progressed on the protocol and how it will be transmited.</w:t>
+          <w:sz w:val="26"/>
+          <w:szCs w:val="26"/>
+          <w:lang w:eastAsia="en-GB"/>
+        </w:rPr>
+      </w:pPr>
+      <w:r>
+        <w:rPr>
+          <w:rFonts w:ascii="Calibri" w:eastAsia="Times New Roman" w:hAnsi="Calibri" w:cs="Calibri"/>
+          <w:color w:val="000000"/>
+          <w:sz w:val="26"/>
+          <w:szCs w:val="26"/>
+          <w:lang w:eastAsia="en-GB"/>
+        </w:rPr>
+        <w:t xml:space="preserve">28-7-14: I finished the UI and added a few things as documented in planning/android app. I also progressed on the protocol and how it will be </w:t>
+      </w:r>
+      <w:proofErr w:type="spellStart"/>
+      <w:r>
+        <w:rPr>
+          <w:rFonts w:ascii="Calibri" w:eastAsia="Times New Roman" w:hAnsi="Calibri" w:cs="Calibri"/>
+          <w:color w:val="000000"/>
+          <w:sz w:val="26"/>
+          <w:szCs w:val="26"/>
+          <w:lang w:eastAsia="en-GB"/>
+        </w:rPr>
+        <w:t>transmited</w:t>
+      </w:r>
+      <w:proofErr w:type="spellEnd"/>
+      <w:r>
+        <w:rPr>
+          <w:rFonts w:ascii="Calibri" w:eastAsia="Times New Roman" w:hAnsi="Calibri" w:cs="Calibri"/>
+          <w:color w:val="000000"/>
+          <w:sz w:val="26"/>
+          <w:szCs w:val="26"/>
+          <w:lang w:eastAsia="en-GB"/>
+        </w:rPr>
+        <w:t>.</w:t>
       </w:r>
     </w:p>
     <w:p>
@@ -186,17 +494,17 @@
         <w:spacing w:line="240" w:lineRule="auto"/>
         <w:rPr>
           <w:rFonts w:ascii="Times New Roman" w:eastAsia="Times New Roman" w:hAnsi="Times New Roman" w:cs="Times New Roman"/>
-          <w:sz w:val="24"/>
-          <w:szCs w:val="24"/>
-          <w:lang w:eastAsia="en-GB"/>
-        </w:rPr>
-      </w:pPr>
-      <w:r>
-        <w:rPr>
-          <w:rFonts w:ascii="Calibri" w:eastAsia="Times New Roman" w:hAnsi="Calibri" w:cs="Calibri"/>
-          <w:color w:val="000000"/>
-          <w:sz w:val="23"/>
-          <w:szCs w:val="23"/>
+          <w:sz w:val="26"/>
+          <w:szCs w:val="26"/>
+          <w:lang w:eastAsia="en-GB"/>
+        </w:rPr>
+      </w:pPr>
+      <w:r>
+        <w:rPr>
+          <w:rFonts w:ascii="Calibri" w:eastAsia="Times New Roman" w:hAnsi="Calibri" w:cs="Calibri"/>
+          <w:color w:val="000000"/>
+          <w:sz w:val="26"/>
+          <w:szCs w:val="26"/>
           <w:lang w:eastAsia="en-GB"/>
         </w:rPr>
         <w:t>[STUFF]</w:t>
@@ -205,8 +513,8 @@
         <w:rPr>
           <w:rFonts w:ascii="Calibri" w:eastAsia="Times New Roman" w:hAnsi="Calibri" w:cs="Calibri"/>
           <w:color w:val="000000"/>
-          <w:sz w:val="23"/>
-          <w:szCs w:val="23"/>
+          <w:sz w:val="26"/>
+          <w:szCs w:val="26"/>
           <w:lang w:eastAsia="en-GB"/>
         </w:rPr>
         <w:tab/>
@@ -217,27 +525,159 @@
         <w:spacing w:line="240" w:lineRule="auto"/>
         <w:rPr>
           <w:rFonts w:ascii="Times New Roman" w:eastAsia="Times New Roman" w:hAnsi="Times New Roman" w:cs="Times New Roman"/>
-          <w:sz w:val="24"/>
-          <w:szCs w:val="24"/>
-          <w:lang w:eastAsia="en-GB"/>
-        </w:rPr>
-      </w:pPr>
-      <w:r>
-        <w:rPr>
-          <w:rFonts w:ascii="Calibri" w:eastAsia="Times New Roman" w:hAnsi="Calibri" w:cs="Calibri"/>
-          <w:color w:val="000000"/>
-          <w:sz w:val="23"/>
-          <w:szCs w:val="23"/>
-          <w:lang w:eastAsia="en-GB"/>
-        </w:rPr>
-        <w:t>11-8-14:I added a movment.class to the server. This will proses the input from the server. I also made it so that the server will loop constantly taking feedback currently all it dose is prints it to console. Also see progretion of code: android app for today. Also see progrestion of code for The server.</w:t>
-      </w:r>
-      <w:r>
-        <w:rPr>
-          <w:rFonts w:ascii="Calibri" w:eastAsia="Times New Roman" w:hAnsi="Calibri" w:cs="Calibri"/>
-          <w:color w:val="000000"/>
-          <w:sz w:val="23"/>
-          <w:szCs w:val="23"/>
+          <w:sz w:val="26"/>
+          <w:szCs w:val="26"/>
+          <w:lang w:eastAsia="en-GB"/>
+        </w:rPr>
+      </w:pPr>
+      <w:r>
+        <w:rPr>
+          <w:rFonts w:ascii="Calibri" w:eastAsia="Times New Roman" w:hAnsi="Calibri" w:cs="Calibri"/>
+          <w:color w:val="000000"/>
+          <w:sz w:val="26"/>
+          <w:szCs w:val="26"/>
+          <w:lang w:eastAsia="en-GB"/>
+        </w:rPr>
+        <w:t>11-8-14</w:t>
+      </w:r>
+      <w:proofErr w:type="gramStart"/>
+      <w:r>
+        <w:rPr>
+          <w:rFonts w:ascii="Calibri" w:eastAsia="Times New Roman" w:hAnsi="Calibri" w:cs="Calibri"/>
+          <w:color w:val="000000"/>
+          <w:sz w:val="26"/>
+          <w:szCs w:val="26"/>
+          <w:lang w:eastAsia="en-GB"/>
+        </w:rPr>
+        <w:t>:I</w:t>
+      </w:r>
+      <w:proofErr w:type="gramEnd"/>
+      <w:r>
+        <w:rPr>
+          <w:rFonts w:ascii="Calibri" w:eastAsia="Times New Roman" w:hAnsi="Calibri" w:cs="Calibri"/>
+          <w:color w:val="000000"/>
+          <w:sz w:val="26"/>
+          <w:szCs w:val="26"/>
+          <w:lang w:eastAsia="en-GB"/>
+        </w:rPr>
+        <w:t xml:space="preserve"> added a </w:t>
+      </w:r>
+      <w:proofErr w:type="spellStart"/>
+      <w:r>
+        <w:rPr>
+          <w:rFonts w:ascii="Calibri" w:eastAsia="Times New Roman" w:hAnsi="Calibri" w:cs="Calibri"/>
+          <w:color w:val="000000"/>
+          <w:sz w:val="26"/>
+          <w:szCs w:val="26"/>
+          <w:lang w:eastAsia="en-GB"/>
+        </w:rPr>
+        <w:t>movment.class</w:t>
+      </w:r>
+      <w:proofErr w:type="spellEnd"/>
+      <w:r>
+        <w:rPr>
+          <w:rFonts w:ascii="Calibri" w:eastAsia="Times New Roman" w:hAnsi="Calibri" w:cs="Calibri"/>
+          <w:color w:val="000000"/>
+          <w:sz w:val="26"/>
+          <w:szCs w:val="26"/>
+          <w:lang w:eastAsia="en-GB"/>
+        </w:rPr>
+        <w:t xml:space="preserve"> to the server. This will proses the input from the server. I also made it so that the server will loop constantly taking feedback currently all it </w:t>
+      </w:r>
+      <w:proofErr w:type="spellStart"/>
+      <w:r>
+        <w:rPr>
+          <w:rFonts w:ascii="Calibri" w:eastAsia="Times New Roman" w:hAnsi="Calibri" w:cs="Calibri"/>
+          <w:color w:val="000000"/>
+          <w:sz w:val="26"/>
+          <w:szCs w:val="26"/>
+          <w:lang w:eastAsia="en-GB"/>
+        </w:rPr>
+        <w:t>dose</w:t>
+      </w:r>
+      <w:proofErr w:type="spellEnd"/>
+      <w:r>
+        <w:rPr>
+          <w:rFonts w:ascii="Calibri" w:eastAsia="Times New Roman" w:hAnsi="Calibri" w:cs="Calibri"/>
+          <w:color w:val="000000"/>
+          <w:sz w:val="26"/>
+          <w:szCs w:val="26"/>
+          <w:lang w:eastAsia="en-GB"/>
+        </w:rPr>
+        <w:t xml:space="preserve"> is prints it to console. Also see </w:t>
+      </w:r>
+      <w:proofErr w:type="spellStart"/>
+      <w:r>
+        <w:rPr>
+          <w:rFonts w:ascii="Calibri" w:eastAsia="Times New Roman" w:hAnsi="Calibri" w:cs="Calibri"/>
+          <w:color w:val="000000"/>
+          <w:sz w:val="26"/>
+          <w:szCs w:val="26"/>
+          <w:lang w:eastAsia="en-GB"/>
+        </w:rPr>
+        <w:t>progretion</w:t>
+      </w:r>
+      <w:proofErr w:type="spellEnd"/>
+      <w:r>
+        <w:rPr>
+          <w:rFonts w:ascii="Calibri" w:eastAsia="Times New Roman" w:hAnsi="Calibri" w:cs="Calibri"/>
+          <w:color w:val="000000"/>
+          <w:sz w:val="26"/>
+          <w:szCs w:val="26"/>
+          <w:lang w:eastAsia="en-GB"/>
+        </w:rPr>
+        <w:t xml:space="preserve"> of code: android app for today. Also see </w:t>
+      </w:r>
+      <w:proofErr w:type="spellStart"/>
+      <w:r>
+        <w:rPr>
+          <w:rFonts w:ascii="Calibri" w:eastAsia="Times New Roman" w:hAnsi="Calibri" w:cs="Calibri"/>
+          <w:color w:val="000000"/>
+          <w:sz w:val="26"/>
+          <w:szCs w:val="26"/>
+          <w:lang w:eastAsia="en-GB"/>
+        </w:rPr>
+        <w:t>progrestion</w:t>
+      </w:r>
+      <w:proofErr w:type="spellEnd"/>
+      <w:r>
+        <w:rPr>
+          <w:rFonts w:ascii="Calibri" w:eastAsia="Times New Roman" w:hAnsi="Calibri" w:cs="Calibri"/>
+          <w:color w:val="000000"/>
+          <w:sz w:val="26"/>
+          <w:szCs w:val="26"/>
+          <w:lang w:eastAsia="en-GB"/>
+        </w:rPr>
+        <w:t xml:space="preserve"> of code for </w:t>
+      </w:r>
+      <w:proofErr w:type="gramStart"/>
+      <w:r>
+        <w:rPr>
+          <w:rFonts w:ascii="Calibri" w:eastAsia="Times New Roman" w:hAnsi="Calibri" w:cs="Calibri"/>
+          <w:color w:val="000000"/>
+          <w:sz w:val="26"/>
+          <w:szCs w:val="26"/>
+          <w:lang w:eastAsia="en-GB"/>
+        </w:rPr>
+        <w:t>The</w:t>
+      </w:r>
+      <w:proofErr w:type="gramEnd"/>
+      <w:r>
+        <w:rPr>
+          <w:rFonts w:ascii="Calibri" w:eastAsia="Times New Roman" w:hAnsi="Calibri" w:cs="Calibri"/>
+          <w:color w:val="000000"/>
+          <w:sz w:val="26"/>
+          <w:szCs w:val="26"/>
+          <w:lang w:eastAsia="en-GB"/>
+        </w:rPr>
+        <w:t xml:space="preserve"> server.</w:t>
+      </w:r>
+      <w:r>
+        <w:rPr>
+          <w:rFonts w:ascii="Calibri" w:eastAsia="Times New Roman" w:hAnsi="Calibri" w:cs="Calibri"/>
+          <w:color w:val="000000"/>
+          <w:sz w:val="26"/>
+          <w:szCs w:val="26"/>
           <w:lang w:eastAsia="en-GB"/>
         </w:rPr>
         <w:br/>
@@ -249,38 +689,50 @@
         <w:spacing w:line="240" w:lineRule="auto"/>
         <w:rPr>
           <w:rFonts w:ascii="Times New Roman" w:eastAsia="Times New Roman" w:hAnsi="Times New Roman" w:cs="Times New Roman"/>
-          <w:sz w:val="24"/>
-          <w:szCs w:val="24"/>
-          <w:lang w:eastAsia="en-GB"/>
-        </w:rPr>
-      </w:pPr>
-      <w:r>
-        <w:rPr>
-          <w:rFonts w:ascii="Calibri" w:eastAsia="Times New Roman" w:hAnsi="Calibri" w:cs="Calibri"/>
-          <w:color w:val="000000"/>
-          <w:sz w:val="23"/>
-          <w:szCs w:val="23"/>
-          <w:lang w:eastAsia="en-GB"/>
-        </w:rPr>
-        <w:t>16-8-14: added to both the code for the server and app so that the disconnect button works. Edited the Protocol.</w:t>
-      </w:r>
+          <w:sz w:val="26"/>
+          <w:szCs w:val="26"/>
+          <w:lang w:eastAsia="en-GB"/>
+        </w:rPr>
+      </w:pPr>
+      <w:r>
+        <w:rPr>
+          <w:rFonts w:ascii="Calibri" w:eastAsia="Times New Roman" w:hAnsi="Calibri" w:cs="Calibri"/>
+          <w:color w:val="000000"/>
+          <w:sz w:val="26"/>
+          <w:szCs w:val="26"/>
+          <w:lang w:eastAsia="en-GB"/>
+        </w:rPr>
+        <w:t xml:space="preserve">16-8-14: added to both the code for the server and app so that the disconnect button works. </w:t>
+      </w:r>
+      <w:proofErr w:type="gramStart"/>
+      <w:r>
+        <w:rPr>
+          <w:rFonts w:ascii="Calibri" w:eastAsia="Times New Roman" w:hAnsi="Calibri" w:cs="Calibri"/>
+          <w:color w:val="000000"/>
+          <w:sz w:val="26"/>
+          <w:szCs w:val="26"/>
+          <w:lang w:eastAsia="en-GB"/>
+        </w:rPr>
+        <w:t>Edited the Protocol.</w:t>
+      </w:r>
+      <w:proofErr w:type="gramEnd"/>
     </w:p>
     <w:p>
       <w:pPr>
         <w:spacing w:line="240" w:lineRule="auto"/>
         <w:rPr>
           <w:rFonts w:ascii="Times New Roman" w:eastAsia="Times New Roman" w:hAnsi="Times New Roman" w:cs="Times New Roman"/>
-          <w:sz w:val="24"/>
-          <w:szCs w:val="24"/>
-          <w:lang w:eastAsia="en-GB"/>
-        </w:rPr>
-      </w:pPr>
-      <w:r>
-        <w:rPr>
-          <w:rFonts w:ascii="Calibri" w:eastAsia="Times New Roman" w:hAnsi="Calibri" w:cs="Calibri"/>
-          <w:color w:val="000000"/>
-          <w:sz w:val="23"/>
-          <w:szCs w:val="23"/>
+          <w:sz w:val="26"/>
+          <w:szCs w:val="26"/>
+          <w:lang w:eastAsia="en-GB"/>
+        </w:rPr>
+      </w:pPr>
+      <w:r>
+        <w:rPr>
+          <w:rFonts w:ascii="Calibri" w:eastAsia="Times New Roman" w:hAnsi="Calibri" w:cs="Calibri"/>
+          <w:color w:val="000000"/>
+          <w:sz w:val="26"/>
+          <w:szCs w:val="26"/>
           <w:lang w:eastAsia="en-GB"/>
         </w:rPr>
         <w:t>DO BUILDY STUFF</w:t>
@@ -291,20 +743,42 @@
         <w:spacing w:line="240" w:lineRule="auto"/>
         <w:rPr>
           <w:rFonts w:ascii="Times New Roman" w:eastAsia="Times New Roman" w:hAnsi="Times New Roman" w:cs="Times New Roman"/>
-          <w:sz w:val="24"/>
-          <w:szCs w:val="24"/>
-          <w:lang w:eastAsia="en-GB"/>
-        </w:rPr>
-      </w:pPr>
-      <w:r>
-        <w:rPr>
-          <w:rFonts w:ascii="Calibri" w:eastAsia="Times New Roman" w:hAnsi="Calibri" w:cs="Calibri"/>
-          <w:color w:val="000000"/>
-          <w:sz w:val="23"/>
-          <w:szCs w:val="23"/>
-          <w:lang w:eastAsia="en-GB"/>
-        </w:rPr>
-        <w:t>25-8-14: I rewrote the server using UDP as explained in the RCserver proration of code doc.</w:t>
+          <w:sz w:val="26"/>
+          <w:szCs w:val="26"/>
+          <w:lang w:eastAsia="en-GB"/>
+        </w:rPr>
+      </w:pPr>
+      <w:r>
+        <w:rPr>
+          <w:rFonts w:ascii="Calibri" w:eastAsia="Times New Roman" w:hAnsi="Calibri" w:cs="Calibri"/>
+          <w:color w:val="000000"/>
+          <w:sz w:val="26"/>
+          <w:szCs w:val="26"/>
+          <w:lang w:eastAsia="en-GB"/>
+        </w:rPr>
+        <w:t xml:space="preserve">25-8-14: I rewrote the server using UDP as explained in the </w:t>
+      </w:r>
+      <w:proofErr w:type="spellStart"/>
+      <w:r>
+        <w:rPr>
+          <w:rFonts w:ascii="Calibri" w:eastAsia="Times New Roman" w:hAnsi="Calibri" w:cs="Calibri"/>
+          <w:color w:val="000000"/>
+          <w:sz w:val="26"/>
+          <w:szCs w:val="26"/>
+          <w:lang w:eastAsia="en-GB"/>
+        </w:rPr>
+        <w:t>RCserver</w:t>
+      </w:r>
+      <w:proofErr w:type="spellEnd"/>
+      <w:r>
+        <w:rPr>
+          <w:rFonts w:ascii="Calibri" w:eastAsia="Times New Roman" w:hAnsi="Calibri" w:cs="Calibri"/>
+          <w:color w:val="000000"/>
+          <w:sz w:val="26"/>
+          <w:szCs w:val="26"/>
+          <w:lang w:eastAsia="en-GB"/>
+        </w:rPr>
+        <w:t xml:space="preserve"> proration of code doc.</w:t>
       </w:r>
     </w:p>
     <w:p>
@@ -312,19 +786,20 @@
         <w:spacing w:line="240" w:lineRule="auto"/>
         <w:rPr>
           <w:rFonts w:ascii="Times New Roman" w:eastAsia="Times New Roman" w:hAnsi="Times New Roman" w:cs="Times New Roman"/>
-          <w:sz w:val="24"/>
-          <w:szCs w:val="24"/>
-          <w:lang w:eastAsia="en-GB"/>
-        </w:rPr>
-      </w:pPr>
-      <w:r>
-        <w:rPr>
-          <w:rFonts w:ascii="Calibri" w:eastAsia="Times New Roman" w:hAnsi="Calibri" w:cs="Calibri"/>
-          <w:color w:val="000000"/>
-          <w:sz w:val="23"/>
-          <w:szCs w:val="23"/>
-          <w:lang w:eastAsia="en-GB"/>
-        </w:rPr>
+          <w:sz w:val="26"/>
+          <w:szCs w:val="26"/>
+          <w:lang w:eastAsia="en-GB"/>
+        </w:rPr>
+      </w:pPr>
+      <w:r>
+        <w:rPr>
+          <w:rFonts w:ascii="Calibri" w:eastAsia="Times New Roman" w:hAnsi="Calibri" w:cs="Calibri"/>
+          <w:color w:val="000000"/>
+          <w:sz w:val="26"/>
+          <w:szCs w:val="26"/>
+          <w:lang w:eastAsia="en-GB"/>
+        </w:rPr>
+        <w:lastRenderedPageBreak/>
         <w:t>26-8-14: I rewrote the client to use UDP, and made edits to the server. I also added to the protocol doc and made the appropriate changes.</w:t>
       </w:r>
     </w:p>
@@ -333,17 +808,17 @@
         <w:spacing w:line="240" w:lineRule="auto"/>
         <w:rPr>
           <w:rFonts w:ascii="Times New Roman" w:eastAsia="Times New Roman" w:hAnsi="Times New Roman" w:cs="Times New Roman"/>
-          <w:sz w:val="24"/>
-          <w:szCs w:val="24"/>
-          <w:lang w:eastAsia="en-GB"/>
-        </w:rPr>
-      </w:pPr>
-      <w:r>
-        <w:rPr>
-          <w:rFonts w:ascii="Calibri" w:eastAsia="Times New Roman" w:hAnsi="Calibri" w:cs="Calibri"/>
-          <w:color w:val="000000"/>
-          <w:sz w:val="23"/>
-          <w:szCs w:val="23"/>
+          <w:sz w:val="26"/>
+          <w:szCs w:val="26"/>
+          <w:lang w:eastAsia="en-GB"/>
+        </w:rPr>
+      </w:pPr>
+      <w:r>
+        <w:rPr>
+          <w:rFonts w:ascii="Calibri" w:eastAsia="Times New Roman" w:hAnsi="Calibri" w:cs="Calibri"/>
+          <w:color w:val="000000"/>
+          <w:sz w:val="26"/>
+          <w:szCs w:val="26"/>
           <w:lang w:eastAsia="en-GB"/>
         </w:rPr>
         <w:t>27-8-14: I added the steering motor as show in the RC car doc. Updated to a 32 Tick rate as show in the protocol doc.</w:t>
@@ -354,20 +829,42 @@
         <w:spacing w:line="240" w:lineRule="auto"/>
         <w:rPr>
           <w:rFonts w:ascii="Times New Roman" w:eastAsia="Times New Roman" w:hAnsi="Times New Roman" w:cs="Times New Roman"/>
-          <w:sz w:val="24"/>
-          <w:szCs w:val="24"/>
-          <w:lang w:eastAsia="en-GB"/>
-        </w:rPr>
-      </w:pPr>
-      <w:r>
-        <w:rPr>
-          <w:rFonts w:ascii="Calibri" w:eastAsia="Times New Roman" w:hAnsi="Calibri" w:cs="Calibri"/>
-          <w:color w:val="000000"/>
-          <w:sz w:val="23"/>
-          <w:szCs w:val="23"/>
-          <w:lang w:eastAsia="en-GB"/>
-        </w:rPr>
-        <w:t xml:space="preserve">29-8-14: I changed the starting text and changed the pins for the motor’s, as explained in the RC server document. I also changed the App so the labels for the left and right buttons are correct and updated the code as show in the android app doc. I then prepared to put it inside the car and almost finished it when the raspberry pi died as explained in the raspberry pi document. </w:t>
+          <w:sz w:val="26"/>
+          <w:szCs w:val="26"/>
+          <w:lang w:eastAsia="en-GB"/>
+        </w:rPr>
+      </w:pPr>
+      <w:r>
+        <w:rPr>
+          <w:rFonts w:ascii="Calibri" w:eastAsia="Times New Roman" w:hAnsi="Calibri" w:cs="Calibri"/>
+          <w:color w:val="000000"/>
+          <w:sz w:val="26"/>
+          <w:szCs w:val="26"/>
+          <w:lang w:eastAsia="en-GB"/>
+        </w:rPr>
+        <w:t xml:space="preserve">29-8-14: I changed the starting text and changed the pins for the </w:t>
+      </w:r>
+      <w:proofErr w:type="gramStart"/>
+      <w:r>
+        <w:rPr>
+          <w:rFonts w:ascii="Calibri" w:eastAsia="Times New Roman" w:hAnsi="Calibri" w:cs="Calibri"/>
+          <w:color w:val="000000"/>
+          <w:sz w:val="26"/>
+          <w:szCs w:val="26"/>
+          <w:lang w:eastAsia="en-GB"/>
+        </w:rPr>
+        <w:t>motor’s</w:t>
+      </w:r>
+      <w:proofErr w:type="gramEnd"/>
+      <w:r>
+        <w:rPr>
+          <w:rFonts w:ascii="Calibri" w:eastAsia="Times New Roman" w:hAnsi="Calibri" w:cs="Calibri"/>
+          <w:color w:val="000000"/>
+          <w:sz w:val="26"/>
+          <w:szCs w:val="26"/>
+          <w:lang w:eastAsia="en-GB"/>
+        </w:rPr>
+        <w:t xml:space="preserve">, as explained in the RC server document. I also changed the App so the labels for the left and right buttons are correct and updated the code as show in the android app doc. I then prepared to put it inside the car and almost finished it when the raspberry pi died as explained in the raspberry pi document. </w:t>
       </w:r>
     </w:p>
     <w:p>
@@ -375,21 +872,64 @@
         <w:spacing w:line="240" w:lineRule="auto"/>
         <w:rPr>
           <w:rFonts w:ascii="Times New Roman" w:eastAsia="Times New Roman" w:hAnsi="Times New Roman" w:cs="Times New Roman"/>
-          <w:sz w:val="24"/>
-          <w:szCs w:val="24"/>
-          <w:lang w:eastAsia="en-GB"/>
-        </w:rPr>
-      </w:pPr>
-      <w:r>
-        <w:rPr>
-          <w:rFonts w:ascii="Calibri" w:eastAsia="Times New Roman" w:hAnsi="Calibri" w:cs="Calibri"/>
-          <w:color w:val="000000"/>
-          <w:sz w:val="23"/>
-          <w:szCs w:val="23"/>
-          <w:lang w:eastAsia="en-GB"/>
-        </w:rPr>
-        <w:lastRenderedPageBreak/>
-        <w:t>4-9-14: I set up the new raspberry pi as show in the raspberry pi document. I also completed the car it is now working as desicribed in the RC car doc. This is mile stone 2: the point when the car is fully working and the app and server are feature complete. I have attached a video of the car working.</w:t>
+          <w:sz w:val="26"/>
+          <w:szCs w:val="26"/>
+          <w:lang w:eastAsia="en-GB"/>
+        </w:rPr>
+      </w:pPr>
+      <w:r>
+        <w:rPr>
+          <w:rFonts w:ascii="Calibri" w:eastAsia="Times New Roman" w:hAnsi="Calibri" w:cs="Calibri"/>
+          <w:color w:val="000000"/>
+          <w:sz w:val="26"/>
+          <w:szCs w:val="26"/>
+          <w:lang w:eastAsia="en-GB"/>
+        </w:rPr>
+        <w:t xml:space="preserve">4-9-14: I set up the new raspberry pi as show in the raspberry pi document. I also completed the car it is now working as </w:t>
+      </w:r>
+      <w:proofErr w:type="spellStart"/>
+      <w:r>
+        <w:rPr>
+          <w:rFonts w:ascii="Calibri" w:eastAsia="Times New Roman" w:hAnsi="Calibri" w:cs="Calibri"/>
+          <w:color w:val="000000"/>
+          <w:sz w:val="26"/>
+          <w:szCs w:val="26"/>
+          <w:lang w:eastAsia="en-GB"/>
+        </w:rPr>
+        <w:t>desicribed</w:t>
+      </w:r>
+      <w:proofErr w:type="spellEnd"/>
+      <w:r>
+        <w:rPr>
+          <w:rFonts w:ascii="Calibri" w:eastAsia="Times New Roman" w:hAnsi="Calibri" w:cs="Calibri"/>
+          <w:color w:val="000000"/>
+          <w:sz w:val="26"/>
+          <w:szCs w:val="26"/>
+          <w:lang w:eastAsia="en-GB"/>
+        </w:rPr>
+        <w:t xml:space="preserve"> in the RC car doc. This is mile stone 2: the point when the car is fully working and the app and server </w:t>
+      </w:r>
+      <w:proofErr w:type="gramStart"/>
+      <w:r>
+        <w:rPr>
+          <w:rFonts w:ascii="Calibri" w:eastAsia="Times New Roman" w:hAnsi="Calibri" w:cs="Calibri"/>
+          <w:color w:val="000000"/>
+          <w:sz w:val="26"/>
+          <w:szCs w:val="26"/>
+          <w:lang w:eastAsia="en-GB"/>
+        </w:rPr>
+        <w:t>are</w:t>
+      </w:r>
+      <w:proofErr w:type="gramEnd"/>
+      <w:r>
+        <w:rPr>
+          <w:rFonts w:ascii="Calibri" w:eastAsia="Times New Roman" w:hAnsi="Calibri" w:cs="Calibri"/>
+          <w:color w:val="000000"/>
+          <w:sz w:val="26"/>
+          <w:szCs w:val="26"/>
+          <w:lang w:eastAsia="en-GB"/>
+        </w:rPr>
+        <w:t xml:space="preserve"> feature complete. I have attached a video of the car working.</w:t>
       </w:r>
     </w:p>
     <w:p>
@@ -397,17 +937,17 @@
         <w:spacing w:line="240" w:lineRule="auto"/>
         <w:rPr>
           <w:rFonts w:ascii="Times New Roman" w:eastAsia="Times New Roman" w:hAnsi="Times New Roman" w:cs="Times New Roman"/>
-          <w:sz w:val="24"/>
-          <w:szCs w:val="24"/>
-          <w:lang w:eastAsia="en-GB"/>
-        </w:rPr>
-      </w:pPr>
-      <w:r>
-        <w:rPr>
-          <w:rFonts w:ascii="Calibri" w:eastAsia="Times New Roman" w:hAnsi="Calibri" w:cs="Calibri"/>
-          <w:color w:val="000000"/>
-          <w:sz w:val="23"/>
-          <w:szCs w:val="23"/>
+          <w:sz w:val="26"/>
+          <w:szCs w:val="26"/>
+          <w:lang w:eastAsia="en-GB"/>
+        </w:rPr>
+      </w:pPr>
+      <w:r>
+        <w:rPr>
+          <w:rFonts w:ascii="Calibri" w:eastAsia="Times New Roman" w:hAnsi="Calibri" w:cs="Calibri"/>
+          <w:color w:val="000000"/>
+          <w:sz w:val="26"/>
+          <w:szCs w:val="26"/>
           <w:lang w:eastAsia="en-GB"/>
         </w:rPr>
         <w:t>10-9-14: I spent lots of time “cleaning” the code. This involved re writing the move class for the server. I also started commenting the code.</w:t>
@@ -418,20 +958,42 @@
         <w:spacing w:line="240" w:lineRule="auto"/>
         <w:rPr>
           <w:rFonts w:ascii="Times New Roman" w:eastAsia="Times New Roman" w:hAnsi="Times New Roman" w:cs="Times New Roman"/>
-          <w:sz w:val="24"/>
-          <w:szCs w:val="24"/>
-          <w:lang w:eastAsia="en-GB"/>
-        </w:rPr>
-      </w:pPr>
-      <w:r>
-        <w:rPr>
-          <w:rFonts w:ascii="Calibri" w:eastAsia="Times New Roman" w:hAnsi="Calibri" w:cs="Calibri"/>
-          <w:color w:val="000000"/>
-          <w:sz w:val="23"/>
-          <w:szCs w:val="23"/>
-          <w:lang w:eastAsia="en-GB"/>
-        </w:rPr>
-        <w:t xml:space="preserve">12-9-14: I spent more time predominantly commenting the code. I wrote a small bit in the app progrention of code doc as to why this is important. </w:t>
+          <w:sz w:val="26"/>
+          <w:szCs w:val="26"/>
+          <w:lang w:eastAsia="en-GB"/>
+        </w:rPr>
+      </w:pPr>
+      <w:r>
+        <w:rPr>
+          <w:rFonts w:ascii="Calibri" w:eastAsia="Times New Roman" w:hAnsi="Calibri" w:cs="Calibri"/>
+          <w:color w:val="000000"/>
+          <w:sz w:val="26"/>
+          <w:szCs w:val="26"/>
+          <w:lang w:eastAsia="en-GB"/>
+        </w:rPr>
+        <w:t xml:space="preserve">12-9-14: I spent more time predominantly commenting the code. I wrote a small bit in the app </w:t>
+      </w:r>
+      <w:proofErr w:type="spellStart"/>
+      <w:r>
+        <w:rPr>
+          <w:rFonts w:ascii="Calibri" w:eastAsia="Times New Roman" w:hAnsi="Calibri" w:cs="Calibri"/>
+          <w:color w:val="000000"/>
+          <w:sz w:val="26"/>
+          <w:szCs w:val="26"/>
+          <w:lang w:eastAsia="en-GB"/>
+        </w:rPr>
+        <w:t>progrention</w:t>
+      </w:r>
+      <w:proofErr w:type="spellEnd"/>
+      <w:r>
+        <w:rPr>
+          <w:rFonts w:ascii="Calibri" w:eastAsia="Times New Roman" w:hAnsi="Calibri" w:cs="Calibri"/>
+          <w:color w:val="000000"/>
+          <w:sz w:val="26"/>
+          <w:szCs w:val="26"/>
+          <w:lang w:eastAsia="en-GB"/>
+        </w:rPr>
+        <w:t xml:space="preserve"> of code doc as to why this is important. </w:t>
       </w:r>
     </w:p>
     <w:p>
@@ -439,17 +1001,17 @@
         <w:spacing w:line="240" w:lineRule="auto"/>
         <w:rPr>
           <w:rFonts w:ascii="Times New Roman" w:eastAsia="Times New Roman" w:hAnsi="Times New Roman" w:cs="Times New Roman"/>
-          <w:sz w:val="24"/>
-          <w:szCs w:val="24"/>
-          <w:lang w:eastAsia="en-GB"/>
-        </w:rPr>
-      </w:pPr>
-      <w:r>
-        <w:rPr>
-          <w:rFonts w:ascii="Calibri" w:eastAsia="Times New Roman" w:hAnsi="Calibri" w:cs="Calibri"/>
-          <w:color w:val="000000"/>
-          <w:sz w:val="23"/>
-          <w:szCs w:val="23"/>
+          <w:sz w:val="26"/>
+          <w:szCs w:val="26"/>
+          <w:lang w:eastAsia="en-GB"/>
+        </w:rPr>
+      </w:pPr>
+      <w:r>
+        <w:rPr>
+          <w:rFonts w:ascii="Calibri" w:eastAsia="Times New Roman" w:hAnsi="Calibri" w:cs="Calibri"/>
+          <w:color w:val="000000"/>
+          <w:sz w:val="26"/>
+          <w:szCs w:val="26"/>
           <w:lang w:eastAsia="en-GB"/>
         </w:rPr>
         <w:t>14-9-14: I have re done the “expected time of things to be done” spread sheet and have redone the expected time line as I have had lots of delays</w:t>
@@ -460,27 +1022,61 @@
         <w:spacing w:line="240" w:lineRule="auto"/>
         <w:rPr>
           <w:rFonts w:ascii="Times New Roman" w:eastAsia="Times New Roman" w:hAnsi="Times New Roman" w:cs="Times New Roman"/>
-          <w:sz w:val="24"/>
-          <w:szCs w:val="24"/>
-          <w:lang w:eastAsia="en-GB"/>
-        </w:rPr>
-      </w:pPr>
-      <w:r>
-        <w:rPr>
-          <w:rFonts w:ascii="Calibri" w:eastAsia="Times New Roman" w:hAnsi="Calibri" w:cs="Calibri"/>
-          <w:color w:val="000000"/>
-          <w:sz w:val="23"/>
-          <w:szCs w:val="23"/>
-          <w:lang w:eastAsia="en-GB"/>
-        </w:rPr>
-        <w:t>16-9-14: Because I want to be able to edit all of the files and code for anywhere, I have used GIT and Google drive. I have uploaded the folder to google drive to save re organising it and dealing with lots of single files, I have also zipped the code so that it is smaller and less files to upload. For my code I have used GIT hub this is a very large website that anybody can upload code to using GIT. GIT is a version control system that is mainly used in coding, this allows you to sync multiple clients to one “code base” it also allows you to roll back to a previous versions. I have also complied the app and in the “APK” folder. I followed the instruction on GIT Hub’s website to uploading the code using unix</w:t>
-      </w:r>
-      <w:r>
-        <w:rPr>
-          <w:rFonts w:ascii="Calibri" w:eastAsia="Times New Roman" w:hAnsi="Calibri" w:cs="Calibri"/>
-          <w:color w:val="000000"/>
-          <w:sz w:val="23"/>
-          <w:szCs w:val="23"/>
+          <w:sz w:val="26"/>
+          <w:szCs w:val="26"/>
+          <w:lang w:eastAsia="en-GB"/>
+        </w:rPr>
+      </w:pPr>
+      <w:r>
+        <w:rPr>
+          <w:rFonts w:ascii="Calibri" w:eastAsia="Times New Roman" w:hAnsi="Calibri" w:cs="Calibri"/>
+          <w:color w:val="000000"/>
+          <w:sz w:val="26"/>
+          <w:szCs w:val="26"/>
+          <w:lang w:eastAsia="en-GB"/>
+        </w:rPr>
+        <w:t xml:space="preserve">16-9-14: Because I want to be able to edit all of the files and code for anywhere, I have used GIT and Google drive. I have uploaded the folder to </w:t>
+      </w:r>
+      <w:proofErr w:type="spellStart"/>
+      <w:r>
+        <w:rPr>
+          <w:rFonts w:ascii="Calibri" w:eastAsia="Times New Roman" w:hAnsi="Calibri" w:cs="Calibri"/>
+          <w:color w:val="000000"/>
+          <w:sz w:val="26"/>
+          <w:szCs w:val="26"/>
+          <w:lang w:eastAsia="en-GB"/>
+        </w:rPr>
+        <w:t>google</w:t>
+      </w:r>
+      <w:proofErr w:type="spellEnd"/>
+      <w:r>
+        <w:rPr>
+          <w:rFonts w:ascii="Calibri" w:eastAsia="Times New Roman" w:hAnsi="Calibri" w:cs="Calibri"/>
+          <w:color w:val="000000"/>
+          <w:sz w:val="26"/>
+          <w:szCs w:val="26"/>
+          <w:lang w:eastAsia="en-GB"/>
+        </w:rPr>
+        <w:t xml:space="preserve"> drive to save re organising it and dealing with lots of single files, I have also zipped the code so that it is smaller and less files to upload. For my code I have used GIT hub this is a very large website that anybody can upload code to using GIT. GIT is a version control system that is mainly used in coding, this allows you to sync multiple clients to one “code base” it also allows you to roll back to a previous versions. I have also complied the app and in the “APK” folder. I followed the instruction on GIT Hub’s website to uploading the code using </w:t>
+      </w:r>
+      <w:proofErr w:type="spellStart"/>
+      <w:r>
+        <w:rPr>
+          <w:rFonts w:ascii="Calibri" w:eastAsia="Times New Roman" w:hAnsi="Calibri" w:cs="Calibri"/>
+          <w:color w:val="000000"/>
+          <w:sz w:val="26"/>
+          <w:szCs w:val="26"/>
+          <w:lang w:eastAsia="en-GB"/>
+        </w:rPr>
+        <w:t>unix</w:t>
+      </w:r>
+      <w:proofErr w:type="spellEnd"/>
+      <w:r>
+        <w:rPr>
+          <w:rFonts w:ascii="Calibri" w:eastAsia="Times New Roman" w:hAnsi="Calibri" w:cs="Calibri"/>
+          <w:color w:val="000000"/>
+          <w:sz w:val="26"/>
+          <w:szCs w:val="26"/>
           <w:lang w:eastAsia="en-GB"/>
         </w:rPr>
         <w:t>-like</w:t>
@@ -489,8 +1085,8 @@
         <w:rPr>
           <w:rFonts w:ascii="Calibri" w:eastAsia="Times New Roman" w:hAnsi="Calibri" w:cs="Calibri"/>
           <w:color w:val="000000"/>
-          <w:sz w:val="23"/>
-          <w:szCs w:val="23"/>
+          <w:sz w:val="26"/>
+          <w:szCs w:val="26"/>
           <w:lang w:eastAsia="en-GB"/>
         </w:rPr>
         <w:t xml:space="preserve"> terminal.</w:t>
@@ -501,17 +1097,17 @@
         <w:spacing w:line="240" w:lineRule="auto"/>
         <w:rPr>
           <w:rFonts w:eastAsia="Times New Roman" w:cstheme="minorHAnsi"/>
-          <w:sz w:val="23"/>
-          <w:szCs w:val="23"/>
-          <w:lang w:eastAsia="en-GB"/>
-        </w:rPr>
-      </w:pPr>
-      <w:r>
-        <w:rPr>
-          <w:rFonts w:ascii="Calibri" w:eastAsia="Times New Roman" w:hAnsi="Calibri" w:cs="Calibri"/>
-          <w:color w:val="000000"/>
-          <w:sz w:val="23"/>
-          <w:szCs w:val="23"/>
+          <w:sz w:val="26"/>
+          <w:szCs w:val="26"/>
+          <w:lang w:eastAsia="en-GB"/>
+        </w:rPr>
+      </w:pPr>
+      <w:r>
+        <w:rPr>
+          <w:rFonts w:ascii="Calibri" w:eastAsia="Times New Roman" w:hAnsi="Calibri" w:cs="Calibri"/>
+          <w:color w:val="000000"/>
+          <w:sz w:val="26"/>
+          <w:szCs w:val="26"/>
           <w:lang w:eastAsia="en-GB"/>
         </w:rPr>
         <w:t>17-9-1</w:t>
@@ -520,8 +1116,8 @@
         <w:rPr>
           <w:rFonts w:ascii="Calibri" w:eastAsia="Times New Roman" w:hAnsi="Calibri" w:cs="Calibri"/>
           <w:color w:val="000000"/>
-          <w:sz w:val="23"/>
-          <w:szCs w:val="23"/>
+          <w:sz w:val="26"/>
+          <w:szCs w:val="26"/>
           <w:lang w:eastAsia="en-GB"/>
         </w:rPr>
         <w:t xml:space="preserve">4: today I had an EPQ tutorial </w:t>
@@ -530,8 +1126,8 @@
         <w:rPr>
           <w:rFonts w:ascii="Calibri" w:eastAsia="Times New Roman" w:hAnsi="Calibri" w:cs="Calibri"/>
           <w:color w:val="000000"/>
-          <w:sz w:val="23"/>
-          <w:szCs w:val="23"/>
+          <w:sz w:val="26"/>
+          <w:szCs w:val="26"/>
           <w:lang w:eastAsia="en-GB"/>
         </w:rPr>
         <w:t xml:space="preserve">session. From this I gathered that I should be using a proper </w:t>
@@ -540,18 +1136,40 @@
         <w:rPr>
           <w:rFonts w:eastAsia="Times New Roman" w:cstheme="minorHAnsi"/>
           <w:color w:val="000000"/>
-          <w:sz w:val="23"/>
-          <w:szCs w:val="23"/>
-          <w:lang w:eastAsia="en-GB"/>
-        </w:rPr>
-        <w:t>referencing system, so I will use the Harvard system of referencing, I will use this for all the places I have gotten code from. So I will go thru all the documents and change the way I have referenced things as it is important to us an academic method</w:t>
-      </w:r>
-      <w:r>
-        <w:rPr>
-          <w:rFonts w:eastAsia="Times New Roman" w:cstheme="minorHAnsi"/>
-          <w:color w:val="000000"/>
-          <w:sz w:val="23"/>
-          <w:szCs w:val="23"/>
+          <w:sz w:val="26"/>
+          <w:szCs w:val="26"/>
+          <w:lang w:eastAsia="en-GB"/>
+        </w:rPr>
+        <w:t xml:space="preserve">referencing system, so I will use the Harvard system of referencing, I will use this for all the places I have gotten code from. So I will go thru all the </w:t>
+      </w:r>
+      <w:proofErr w:type="gramStart"/>
+      <w:r>
+        <w:rPr>
+          <w:rFonts w:eastAsia="Times New Roman" w:cstheme="minorHAnsi"/>
+          <w:color w:val="000000"/>
+          <w:sz w:val="26"/>
+          <w:szCs w:val="26"/>
+          <w:lang w:eastAsia="en-GB"/>
+        </w:rPr>
+        <w:t>documents</w:t>
+      </w:r>
+      <w:proofErr w:type="gramEnd"/>
+      <w:r>
+        <w:rPr>
+          <w:rFonts w:eastAsia="Times New Roman" w:cstheme="minorHAnsi"/>
+          <w:color w:val="000000"/>
+          <w:sz w:val="26"/>
+          <w:szCs w:val="26"/>
+          <w:lang w:eastAsia="en-GB"/>
+        </w:rPr>
+        <w:t xml:space="preserve"> and change the way I have referenced things as it is important to us an academic method</w:t>
+      </w:r>
+      <w:r>
+        <w:rPr>
+          <w:rFonts w:eastAsia="Times New Roman" w:cstheme="minorHAnsi"/>
+          <w:color w:val="000000"/>
+          <w:sz w:val="26"/>
+          <w:szCs w:val="26"/>
           <w:lang w:eastAsia="en-GB"/>
         </w:rPr>
         <w:t>. This is an important skill to use as it allows me to produce more professional looking documents.</w:t>
@@ -562,20 +1180,42 @@
         <w:spacing w:line="240" w:lineRule="auto"/>
         <w:rPr>
           <w:rFonts w:eastAsia="Times New Roman" w:cstheme="minorHAnsi"/>
-          <w:sz w:val="23"/>
-          <w:szCs w:val="23"/>
-          <w:lang w:eastAsia="en-GB"/>
-        </w:rPr>
-      </w:pPr>
-      <w:r>
-        <w:rPr>
-          <w:rFonts w:eastAsia="Times New Roman" w:cstheme="minorHAnsi"/>
-          <w:color w:val="000000"/>
-          <w:sz w:val="23"/>
-          <w:szCs w:val="23"/>
-          <w:lang w:eastAsia="en-GB"/>
-        </w:rPr>
-        <w:t xml:space="preserve">24-9-14: I am thinking of ways that i can evaluate my project. i Think i can do it in x ways </w:t>
+          <w:sz w:val="26"/>
+          <w:szCs w:val="26"/>
+          <w:lang w:eastAsia="en-GB"/>
+        </w:rPr>
+      </w:pPr>
+      <w:r>
+        <w:rPr>
+          <w:rFonts w:eastAsia="Times New Roman" w:cstheme="minorHAnsi"/>
+          <w:color w:val="000000"/>
+          <w:sz w:val="26"/>
+          <w:szCs w:val="26"/>
+          <w:lang w:eastAsia="en-GB"/>
+        </w:rPr>
+        <w:t xml:space="preserve">24-9-14: I am thinking of ways that i can evaluate my project. </w:t>
+      </w:r>
+      <w:proofErr w:type="gramStart"/>
+      <w:r>
+        <w:rPr>
+          <w:rFonts w:eastAsia="Times New Roman" w:cstheme="minorHAnsi"/>
+          <w:color w:val="000000"/>
+          <w:sz w:val="26"/>
+          <w:szCs w:val="26"/>
+          <w:lang w:eastAsia="en-GB"/>
+        </w:rPr>
+        <w:t>i</w:t>
+      </w:r>
+      <w:proofErr w:type="gramEnd"/>
+      <w:r>
+        <w:rPr>
+          <w:rFonts w:eastAsia="Times New Roman" w:cstheme="minorHAnsi"/>
+          <w:color w:val="000000"/>
+          <w:sz w:val="26"/>
+          <w:szCs w:val="26"/>
+          <w:lang w:eastAsia="en-GB"/>
+        </w:rPr>
+        <w:t xml:space="preserve"> Think i can do it in x ways </w:t>
       </w:r>
     </w:p>
     <w:p>
@@ -589,17 +1229,17 @@
         <w:rPr>
           <w:rFonts w:eastAsia="Times New Roman" w:cstheme="minorHAnsi"/>
           <w:color w:val="000000"/>
-          <w:sz w:val="23"/>
-          <w:szCs w:val="23"/>
-          <w:lang w:eastAsia="en-GB"/>
-        </w:rPr>
-      </w:pPr>
-      <w:r>
-        <w:rPr>
-          <w:rFonts w:eastAsia="Times New Roman" w:cstheme="minorHAnsi"/>
-          <w:color w:val="000000"/>
-          <w:sz w:val="23"/>
-          <w:szCs w:val="23"/>
+          <w:sz w:val="26"/>
+          <w:szCs w:val="26"/>
+          <w:lang w:eastAsia="en-GB"/>
+        </w:rPr>
+      </w:pPr>
+      <w:r>
+        <w:rPr>
+          <w:rFonts w:eastAsia="Times New Roman" w:cstheme="minorHAnsi"/>
+          <w:color w:val="000000"/>
+          <w:sz w:val="26"/>
+          <w:szCs w:val="26"/>
           <w:lang w:eastAsia="en-GB"/>
         </w:rPr>
         <w:t xml:space="preserve">What other think of it: I could do a survey or just interview people. </w:t>
@@ -616,19 +1256,20 @@
         <w:rPr>
           <w:rFonts w:eastAsia="Times New Roman" w:cstheme="minorHAnsi"/>
           <w:color w:val="000000"/>
-          <w:sz w:val="23"/>
-          <w:szCs w:val="23"/>
-          <w:lang w:eastAsia="en-GB"/>
-        </w:rPr>
-      </w:pPr>
-      <w:r>
-        <w:rPr>
-          <w:rFonts w:eastAsia="Times New Roman" w:cstheme="minorHAnsi"/>
-          <w:color w:val="000000"/>
-          <w:sz w:val="23"/>
-          <w:szCs w:val="23"/>
-          <w:lang w:eastAsia="en-GB"/>
-        </w:rPr>
+          <w:sz w:val="26"/>
+          <w:szCs w:val="26"/>
+          <w:lang w:eastAsia="en-GB"/>
+        </w:rPr>
+      </w:pPr>
+      <w:r>
+        <w:rPr>
+          <w:rFonts w:eastAsia="Times New Roman" w:cstheme="minorHAnsi"/>
+          <w:color w:val="000000"/>
+          <w:sz w:val="26"/>
+          <w:szCs w:val="26"/>
+          <w:lang w:eastAsia="en-GB"/>
+        </w:rPr>
+        <w:lastRenderedPageBreak/>
         <w:t>Look at the features it has and the ones I aimed to have.</w:t>
       </w:r>
     </w:p>
@@ -643,17 +1284,17 @@
         <w:rPr>
           <w:rFonts w:eastAsia="Times New Roman" w:cstheme="minorHAnsi"/>
           <w:color w:val="000000"/>
-          <w:sz w:val="23"/>
-          <w:szCs w:val="23"/>
-          <w:lang w:eastAsia="en-GB"/>
-        </w:rPr>
-      </w:pPr>
-      <w:r>
-        <w:rPr>
-          <w:rFonts w:eastAsia="Times New Roman" w:cstheme="minorHAnsi"/>
-          <w:color w:val="000000"/>
-          <w:sz w:val="23"/>
-          <w:szCs w:val="23"/>
+          <w:sz w:val="26"/>
+          <w:szCs w:val="26"/>
+          <w:lang w:eastAsia="en-GB"/>
+        </w:rPr>
+      </w:pPr>
+      <w:r>
+        <w:rPr>
+          <w:rFonts w:eastAsia="Times New Roman" w:cstheme="minorHAnsi"/>
+          <w:color w:val="000000"/>
+          <w:sz w:val="26"/>
+          <w:szCs w:val="26"/>
           <w:lang w:eastAsia="en-GB"/>
         </w:rPr>
         <w:t xml:space="preserve">Analyse how easy the app is to use and </w:t>
@@ -662,8 +1303,8 @@
         <w:rPr>
           <w:rFonts w:eastAsia="Times New Roman" w:cstheme="minorHAnsi"/>
           <w:color w:val="000000"/>
-          <w:sz w:val="23"/>
-          <w:szCs w:val="23"/>
+          <w:sz w:val="26"/>
+          <w:szCs w:val="26"/>
           <w:lang w:eastAsia="en-GB"/>
         </w:rPr>
         <w:t>good it looks</w:t>
@@ -674,46 +1315,19 @@
         <w:spacing w:after="0" w:line="240" w:lineRule="auto"/>
         <w:rPr>
           <w:rFonts w:eastAsia="Times New Roman" w:cstheme="minorHAnsi"/>
-          <w:sz w:val="23"/>
-          <w:szCs w:val="23"/>
-          <w:lang w:eastAsia="en-GB"/>
-        </w:rPr>
-      </w:pPr>
-      <w:r>
-        <w:rPr>
-          <w:rFonts w:eastAsia="Times New Roman" w:cstheme="minorHAnsi"/>
-          <w:sz w:val="23"/>
-          <w:szCs w:val="23"/>
-          <w:lang w:eastAsia="en-GB"/>
-        </w:rPr>
-        <w:t xml:space="preserve">Number </w:t>
-      </w:r>
-      <w:r>
-        <w:rPr>
-          <w:rFonts w:eastAsia="Times New Roman" w:cstheme="minorHAnsi"/>
-          <w:sz w:val="23"/>
-          <w:szCs w:val="23"/>
-          <w:lang w:eastAsia="en-GB"/>
-        </w:rPr>
-        <w:t>3</w:t>
-      </w:r>
-      <w:r>
-        <w:rPr>
-          <w:rFonts w:eastAsia="Times New Roman" w:cstheme="minorHAnsi"/>
-          <w:sz w:val="23"/>
-          <w:szCs w:val="23"/>
-          <w:lang w:eastAsia="en-GB"/>
-        </w:rPr>
-        <w:t xml:space="preserve"> can be partially achieved by doing number one</w:t>
-      </w:r>
-      <w:r>
-        <w:rPr>
-          <w:rFonts w:eastAsia="Times New Roman" w:cstheme="minorHAnsi"/>
-          <w:sz w:val="23"/>
-          <w:szCs w:val="23"/>
-          <w:lang w:eastAsia="en-GB"/>
-        </w:rPr>
-        <w:t xml:space="preserve">. </w:t>
+          <w:sz w:val="26"/>
+          <w:szCs w:val="26"/>
+          <w:lang w:eastAsia="en-GB"/>
+        </w:rPr>
+      </w:pPr>
+      <w:r>
+        <w:rPr>
+          <w:rFonts w:eastAsia="Times New Roman" w:cstheme="minorHAnsi"/>
+          <w:sz w:val="26"/>
+          <w:szCs w:val="26"/>
+          <w:lang w:eastAsia="en-GB"/>
+        </w:rPr>
+        <w:t xml:space="preserve">Number 3 can be partially achieved by doing number one. </w:t>
       </w:r>
     </w:p>
     <w:p>
@@ -721,16 +1335,16 @@
         <w:spacing w:after="0" w:line="240" w:lineRule="auto"/>
         <w:rPr>
           <w:rFonts w:eastAsia="Times New Roman" w:cstheme="minorHAnsi"/>
-          <w:sz w:val="23"/>
-          <w:szCs w:val="23"/>
-          <w:lang w:eastAsia="en-GB"/>
-        </w:rPr>
-      </w:pPr>
-      <w:r>
-        <w:rPr>
-          <w:rFonts w:eastAsia="Times New Roman" w:cstheme="minorHAnsi"/>
-          <w:sz w:val="23"/>
-          <w:szCs w:val="23"/>
+          <w:sz w:val="26"/>
+          <w:szCs w:val="26"/>
+          <w:lang w:eastAsia="en-GB"/>
+        </w:rPr>
+      </w:pPr>
+      <w:r>
+        <w:rPr>
+          <w:rFonts w:eastAsia="Times New Roman" w:cstheme="minorHAnsi"/>
+          <w:sz w:val="26"/>
+          <w:szCs w:val="26"/>
           <w:lang w:eastAsia="en-GB"/>
         </w:rPr>
         <w:t>So today I started to make a question are to give people how have tested the app</w:t>
@@ -738,32 +1352,83 @@
       <w:r>
         <w:rPr>
           <w:rFonts w:eastAsia="Times New Roman" w:cstheme="minorHAnsi"/>
-          <w:sz w:val="23"/>
-          <w:szCs w:val="23"/>
-          <w:lang w:eastAsia="en-GB"/>
-        </w:rPr>
-        <w:t xml:space="preserve">. On making the questionnaire I have thru trial and error worked out what looks best, I have used indents and consistent formatting to make it look good. It is very shit but this saves me paper. </w:t>
-      </w:r>
-      <w:r>
-        <w:rPr>
-          <w:rFonts w:eastAsia="Times New Roman" w:cstheme="minorHAnsi"/>
-          <w:sz w:val="23"/>
-          <w:szCs w:val="23"/>
+          <w:sz w:val="26"/>
+          <w:szCs w:val="26"/>
+          <w:lang w:eastAsia="en-GB"/>
+        </w:rPr>
+        <w:t xml:space="preserve">. On making the questionnaire I have thru trial and error worked out what looks best, I have used indents and consistent formatting to make it look good. It is </w:t>
+      </w:r>
+      <w:proofErr w:type="gramStart"/>
+      <w:r>
+        <w:rPr>
+          <w:rFonts w:eastAsia="Times New Roman" w:cstheme="minorHAnsi"/>
+          <w:sz w:val="26"/>
+          <w:szCs w:val="26"/>
+          <w:lang w:eastAsia="en-GB"/>
+        </w:rPr>
+        <w:t>very</w:t>
+      </w:r>
+      <w:proofErr w:type="gramEnd"/>
+      <w:r>
+        <w:rPr>
+          <w:rFonts w:eastAsia="Times New Roman" w:cstheme="minorHAnsi"/>
+          <w:sz w:val="26"/>
+          <w:szCs w:val="26"/>
+          <w:lang w:eastAsia="en-GB"/>
+        </w:rPr>
+        <w:t xml:space="preserve"> shit but this saves me paper. </w:t>
+      </w:r>
+      <w:r>
+        <w:rPr>
+          <w:rFonts w:eastAsia="Times New Roman" w:cstheme="minorHAnsi"/>
+          <w:sz w:val="26"/>
+          <w:szCs w:val="26"/>
           <w:lang w:eastAsia="en-GB"/>
         </w:rPr>
         <w:br/>
-        <w:t>I also uploaded all of the files for my EQP (in this folder) to github as Google drive allow useful is far too slow and I find it takes to Meany clicks to do something simple EG edit a document.</w:t>
-      </w:r>
-      <w:r>
-        <w:rPr>
-          <w:rFonts w:eastAsia="Times New Roman" w:cstheme="minorHAnsi"/>
-          <w:sz w:val="23"/>
-          <w:szCs w:val="23"/>
+        <w:t xml:space="preserve">I also uploaded all of the files for my EQP (in this folder) to </w:t>
+      </w:r>
+      <w:proofErr w:type="spellStart"/>
+      <w:r>
+        <w:rPr>
+          <w:rFonts w:eastAsia="Times New Roman" w:cstheme="minorHAnsi"/>
+          <w:sz w:val="26"/>
+          <w:szCs w:val="26"/>
+          <w:lang w:eastAsia="en-GB"/>
+        </w:rPr>
+        <w:t>github</w:t>
+      </w:r>
+      <w:proofErr w:type="spellEnd"/>
+      <w:r>
+        <w:rPr>
+          <w:rFonts w:eastAsia="Times New Roman" w:cstheme="minorHAnsi"/>
+          <w:sz w:val="26"/>
+          <w:szCs w:val="26"/>
+          <w:lang w:eastAsia="en-GB"/>
+        </w:rPr>
+        <w:t xml:space="preserve"> as Google drive allow useful is far too slow and I find it takes to Meany clicks to do something simple EG edit a document.</w:t>
+      </w:r>
+      <w:r>
+        <w:rPr>
+          <w:rFonts w:eastAsia="Times New Roman" w:cstheme="minorHAnsi"/>
+          <w:sz w:val="26"/>
+          <w:szCs w:val="26"/>
           <w:lang w:eastAsia="en-GB"/>
         </w:rPr>
         <w:br/>
         <w:t>I have also included links to all the git repos in the root of this folder.</w:t>
       </w:r>
+    </w:p>
+    <w:p>
+      <w:pPr>
+        <w:spacing w:after="0" w:line="240" w:lineRule="auto"/>
+        <w:rPr>
+          <w:rFonts w:eastAsia="Times New Roman" w:cstheme="minorHAnsi"/>
+          <w:sz w:val="26"/>
+          <w:szCs w:val="26"/>
+          <w:lang w:eastAsia="en-GB"/>
+        </w:rPr>
+      </w:pPr>
       <w:bookmarkStart w:id="0" w:name="_GoBack"/>
       <w:bookmarkEnd w:id="0"/>
     </w:p>
@@ -772,8 +1437,8 @@
         <w:spacing w:after="0" w:line="240" w:lineRule="auto"/>
         <w:rPr>
           <w:rFonts w:eastAsia="Times New Roman" w:cstheme="minorHAnsi"/>
-          <w:sz w:val="23"/>
-          <w:szCs w:val="23"/>
+          <w:sz w:val="26"/>
+          <w:szCs w:val="26"/>
           <w:lang w:eastAsia="en-GB"/>
         </w:rPr>
       </w:pPr>
@@ -783,8 +1448,101 @@
         <w:spacing w:after="0" w:line="240" w:lineRule="auto"/>
         <w:rPr>
           <w:rFonts w:eastAsia="Times New Roman" w:cstheme="minorHAnsi"/>
-          <w:sz w:val="23"/>
-          <w:szCs w:val="23"/>
+          <w:sz w:val="26"/>
+          <w:szCs w:val="26"/>
+          <w:lang w:eastAsia="en-GB"/>
+        </w:rPr>
+      </w:pPr>
+      <w:r>
+        <w:rPr>
+          <w:rFonts w:eastAsia="Times New Roman" w:cstheme="minorHAnsi"/>
+          <w:sz w:val="26"/>
+          <w:szCs w:val="26"/>
+          <w:lang w:eastAsia="en-GB"/>
+        </w:rPr>
+        <w:t>2-10-14: I have modified the questionnaire to make the questions more direct. I ask my teachers at school for help with this.</w:t>
+      </w:r>
+    </w:p>
+    <w:p>
+      <w:pPr>
+        <w:spacing w:after="0" w:line="240" w:lineRule="auto"/>
+        <w:rPr>
+          <w:rFonts w:eastAsia="Times New Roman" w:cstheme="minorHAnsi"/>
+          <w:sz w:val="26"/>
+          <w:szCs w:val="26"/>
+          <w:lang w:eastAsia="en-GB"/>
+        </w:rPr>
+      </w:pPr>
+    </w:p>
+    <w:p>
+      <w:pPr>
+        <w:spacing w:after="0" w:line="240" w:lineRule="auto"/>
+        <w:rPr>
+          <w:rFonts w:eastAsia="Times New Roman" w:cstheme="minorHAnsi"/>
+          <w:sz w:val="26"/>
+          <w:szCs w:val="26"/>
+          <w:lang w:eastAsia="en-GB"/>
+        </w:rPr>
+      </w:pPr>
+      <w:r>
+        <w:rPr>
+          <w:rFonts w:eastAsia="Times New Roman" w:cstheme="minorHAnsi"/>
+          <w:sz w:val="26"/>
+          <w:szCs w:val="26"/>
+          <w:lang w:eastAsia="en-GB"/>
+        </w:rPr>
+        <w:t xml:space="preserve">Email </w:t>
+      </w:r>
+      <w:proofErr w:type="spellStart"/>
+      <w:r>
+        <w:rPr>
+          <w:rFonts w:eastAsia="Times New Roman" w:cstheme="minorHAnsi"/>
+          <w:sz w:val="26"/>
+          <w:szCs w:val="26"/>
+          <w:lang w:eastAsia="en-GB"/>
+        </w:rPr>
+        <w:t>somnbody</w:t>
+      </w:r>
+      <w:proofErr w:type="spellEnd"/>
+      <w:r>
+        <w:rPr>
+          <w:rFonts w:eastAsia="Times New Roman" w:cstheme="minorHAnsi"/>
+          <w:sz w:val="26"/>
+          <w:szCs w:val="26"/>
+          <w:lang w:eastAsia="en-GB"/>
+        </w:rPr>
+        <w:t xml:space="preserve"> add more points, </w:t>
+      </w:r>
+      <w:proofErr w:type="spellStart"/>
+      <w:r>
+        <w:rPr>
+          <w:rFonts w:eastAsia="Times New Roman" w:cstheme="minorHAnsi"/>
+          <w:sz w:val="26"/>
+          <w:szCs w:val="26"/>
+          <w:lang w:eastAsia="en-GB"/>
+        </w:rPr>
+        <w:t>resurch</w:t>
+      </w:r>
+      <w:proofErr w:type="spellEnd"/>
+    </w:p>
+    <w:p>
+      <w:pPr>
+        <w:spacing w:after="0" w:line="240" w:lineRule="auto"/>
+        <w:rPr>
+          <w:rFonts w:eastAsia="Times New Roman" w:cstheme="minorHAnsi"/>
+          <w:sz w:val="26"/>
+          <w:szCs w:val="26"/>
+          <w:lang w:eastAsia="en-GB"/>
+        </w:rPr>
+      </w:pPr>
+    </w:p>
+    <w:p>
+      <w:pPr>
+        <w:spacing w:after="0" w:line="240" w:lineRule="auto"/>
+        <w:rPr>
+          <w:rFonts w:eastAsia="Times New Roman" w:cstheme="minorHAnsi"/>
+          <w:sz w:val="26"/>
+          <w:szCs w:val="26"/>
           <w:lang w:eastAsia="en-GB"/>
         </w:rPr>
       </w:pPr>
@@ -794,17 +1552,17 @@
         <w:spacing w:line="240" w:lineRule="auto"/>
         <w:rPr>
           <w:rFonts w:eastAsia="Times New Roman" w:cstheme="minorHAnsi"/>
-          <w:sz w:val="23"/>
-          <w:szCs w:val="23"/>
-          <w:lang w:eastAsia="en-GB"/>
-        </w:rPr>
-      </w:pPr>
-      <w:r>
-        <w:rPr>
-          <w:rFonts w:eastAsia="Times New Roman" w:cstheme="minorHAnsi"/>
-          <w:color w:val="000000"/>
-          <w:sz w:val="23"/>
-          <w:szCs w:val="23"/>
+          <w:sz w:val="26"/>
+          <w:szCs w:val="26"/>
+          <w:lang w:eastAsia="en-GB"/>
+        </w:rPr>
+      </w:pPr>
+      <w:r>
+        <w:rPr>
+          <w:rFonts w:eastAsia="Times New Roman" w:cstheme="minorHAnsi"/>
+          <w:color w:val="000000"/>
+          <w:sz w:val="26"/>
+          <w:szCs w:val="26"/>
           <w:lang w:eastAsia="en-GB"/>
         </w:rPr>
         <w:t xml:space="preserve">TODO: </w:t>
@@ -813,11 +1571,55 @@
         <w:rPr>
           <w:rFonts w:eastAsia="Times New Roman" w:cstheme="minorHAnsi"/>
           <w:color w:val="000000"/>
-          <w:sz w:val="23"/>
-          <w:szCs w:val="23"/>
-          <w:lang w:eastAsia="en-GB"/>
-        </w:rPr>
-        <w:t>Add skills, refrence</w:t>
+          <w:sz w:val="26"/>
+          <w:szCs w:val="26"/>
+          <w:lang w:eastAsia="en-GB"/>
+        </w:rPr>
+        <w:t xml:space="preserve">Add skills, </w:t>
+      </w:r>
+      <w:proofErr w:type="spellStart"/>
+      <w:r>
+        <w:rPr>
+          <w:rFonts w:eastAsia="Times New Roman" w:cstheme="minorHAnsi"/>
+          <w:color w:val="000000"/>
+          <w:sz w:val="26"/>
+          <w:szCs w:val="26"/>
+          <w:lang w:eastAsia="en-GB"/>
+        </w:rPr>
+        <w:t>refrence</w:t>
+      </w:r>
+      <w:proofErr w:type="spellEnd"/>
+      <w:r>
+        <w:rPr>
+          <w:rFonts w:eastAsia="Times New Roman" w:cstheme="minorHAnsi"/>
+          <w:color w:val="000000"/>
+          <w:sz w:val="26"/>
+          <w:szCs w:val="26"/>
+          <w:lang w:eastAsia="en-GB"/>
+        </w:rPr>
+        <w:t xml:space="preserve"> add more </w:t>
+      </w:r>
+      <w:proofErr w:type="spellStart"/>
+      <w:r>
+        <w:rPr>
+          <w:rFonts w:eastAsia="Times New Roman" w:cstheme="minorHAnsi"/>
+          <w:color w:val="000000"/>
+          <w:sz w:val="26"/>
+          <w:szCs w:val="26"/>
+          <w:lang w:eastAsia="en-GB"/>
+        </w:rPr>
+        <w:t>sorcers</w:t>
+      </w:r>
+      <w:proofErr w:type="spellEnd"/>
+      <w:r>
+        <w:rPr>
+          <w:rFonts w:eastAsia="Times New Roman" w:cstheme="minorHAnsi"/>
+          <w:color w:val="000000"/>
+          <w:sz w:val="26"/>
+          <w:szCs w:val="26"/>
+          <w:lang w:eastAsia="en-GB"/>
+        </w:rPr>
+        <w:t xml:space="preserve"> compare and analyse</w:t>
       </w:r>
     </w:p>
     <w:p>
@@ -828,16 +1630,16 @@
         <w:rPr>
           <w:rFonts w:cstheme="minorHAnsi"/>
           <w:b/>
-          <w:sz w:val="23"/>
-          <w:szCs w:val="23"/>
+          <w:sz w:val="26"/>
+          <w:szCs w:val="26"/>
         </w:rPr>
       </w:pPr>
       <w:r>
         <w:rPr>
           <w:rFonts w:cstheme="minorHAnsi"/>
           <w:b/>
-          <w:sz w:val="23"/>
-          <w:szCs w:val="23"/>
+          <w:sz w:val="26"/>
+          <w:szCs w:val="26"/>
         </w:rPr>
         <w:tab/>
       </w:r>

</xml_diff>